<commit_message>
Finish object Pool doc
</commit_message>
<xml_diff>
--- a/Trabajo 1_solucion.docx
+++ b/Trabajo 1_solucion.docx
@@ -618,6 +618,143 @@
       <w:pPr>
         <w:rPr>
           <w:rFonts w:ascii="Arial" w:hAnsi="Arial" w:cs="Arial"/>
+        </w:rPr>
+      </w:pPr>
+    </w:p>
+    <w:p>
+      <w:pPr>
+        <w:rPr>
+          <w:rFonts w:ascii="Arial" w:hAnsi="Arial" w:cs="Arial"/>
+          <w:b/>
+          <w:bCs/>
+        </w:rPr>
+      </w:pPr>
+      <w:r>
+        <w:rPr>
+          <w:rFonts w:ascii="Arial" w:hAnsi="Arial" w:cs="Arial"/>
+          <w:b/>
+          <w:bCs/>
+        </w:rPr>
+        <w:t>Solución parte B:</w:t>
+      </w:r>
+    </w:p>
+    <w:p>
+      <w:pPr>
+        <w:pStyle w:val="Prrafodelista"/>
+        <w:numPr>
+          <w:ilvl w:val="0"/>
+          <w:numId w:val="5"/>
+        </w:numPr>
+        <w:rPr>
+          <w:rFonts w:ascii="Arial" w:hAnsi="Arial" w:cs="Arial"/>
+          <w:b/>
+          <w:bCs/>
+        </w:rPr>
+      </w:pPr>
+      <w:r>
+        <w:rPr>
+          <w:rFonts w:ascii="Arial" w:hAnsi="Arial" w:cs="Arial"/>
+          <w:b/>
+          <w:bCs/>
+          <w:lang w:val="en-US"/>
+        </w:rPr>
+        <w:t>Object pool</w:t>
+      </w:r>
+    </w:p>
+    <w:p>
+      <w:pPr>
+        <w:pStyle w:val="Prrafodelista"/>
+        <w:numPr>
+          <w:ilvl w:val="0"/>
+          <w:numId w:val="5"/>
+        </w:numPr>
+        <w:spacing w:after="0" w:line="240" w:lineRule="auto"/>
+        <w:rPr>
+          <w:rFonts w:ascii="Times New Roman" w:eastAsia="Times New Roman" w:hAnsi="Times New Roman" w:cs="Times New Roman"/>
+          <w:kern w:val="0"/>
+          <w:sz w:val="24"/>
+          <w:szCs w:val="24"/>
+          <w:lang w:val="es-ES" w:eastAsia="es-ES"/>
+          <w14:ligatures w14:val="none"/>
+        </w:rPr>
+      </w:pPr>
+      <w:r>
+        <w:rPr>
+          <w:noProof/>
+          <w:lang w:val="es-ES" w:eastAsia="es-ES"/>
+        </w:rPr>
+        <w:drawing>
+          <wp:inline distT="0" distB="0" distL="0" distR="0" wp14:anchorId="26A20A21" wp14:editId="40594A72">
+            <wp:extent cx="5612130" cy="5064760"/>
+            <wp:effectExtent l="0" t="0" r="7620" b="0"/>
+            <wp:docPr id="1319982683" name="Imagen 1" descr="Interfaz de usuario gráfica, Sitio web&#10;&#10;El contenido generado por IA puede ser incorrecto."/>
+            <wp:cNvGraphicFramePr>
+              <a:graphicFrameLocks xmlns:a="http://schemas.openxmlformats.org/drawingml/2006/main" noChangeAspect="1"/>
+            </wp:cNvGraphicFramePr>
+            <a:graphic xmlns:a="http://schemas.openxmlformats.org/drawingml/2006/main">
+              <a:graphicData uri="http://schemas.openxmlformats.org/drawingml/2006/picture">
+                <pic:pic xmlns:pic="http://schemas.openxmlformats.org/drawingml/2006/picture">
+                  <pic:nvPicPr>
+                    <pic:cNvPr id="1319982683" name="Imagen 1" descr="Interfaz de usuario gráfica, Sitio web&#10;&#10;El contenido generado por IA puede ser incorrecto."/>
+                    <pic:cNvPicPr>
+                      <a:picLocks noChangeAspect="1" noChangeArrowheads="1"/>
+                    </pic:cNvPicPr>
+                  </pic:nvPicPr>
+                  <pic:blipFill>
+                    <a:blip r:embed="rId9" cstate="print">
+                      <a:extLst>
+                        <a:ext uri="{28A0092B-C50C-407E-A947-70E740481C1C}">
+                          <a14:useLocalDpi xmlns:a14="http://schemas.microsoft.com/office/drawing/2010/main" val="0"/>
+                        </a:ext>
+                      </a:extLst>
+                    </a:blip>
+                    <a:srcRect/>
+                    <a:stretch>
+                      <a:fillRect/>
+                    </a:stretch>
+                  </pic:blipFill>
+                  <pic:spPr bwMode="auto">
+                    <a:xfrm>
+                      <a:off x="0" y="0"/>
+                      <a:ext cx="5612130" cy="5064760"/>
+                    </a:xfrm>
+                    <a:prstGeom prst="rect">
+                      <a:avLst/>
+                    </a:prstGeom>
+                    <a:noFill/>
+                    <a:ln>
+                      <a:noFill/>
+                    </a:ln>
+                  </pic:spPr>
+                </pic:pic>
+              </a:graphicData>
+            </a:graphic>
+          </wp:inline>
+        </w:drawing>
+      </w:r>
+    </w:p>
+    <w:p>
+      <w:pPr>
+        <w:rPr>
+          <w:rFonts w:ascii="Arial" w:hAnsi="Arial" w:cs="Arial"/>
+          <w:b/>
+          <w:bCs/>
+        </w:rPr>
+      </w:pPr>
+    </w:p>
+    <w:p>
+      <w:pPr>
+        <w:rPr>
+          <w:rFonts w:ascii="Arial" w:hAnsi="Arial" w:cs="Arial"/>
+          <w:b/>
+          <w:bCs/>
+        </w:rPr>
+      </w:pPr>
+    </w:p>
+    <w:p>
+      <w:pPr>
+        <w:rPr>
+          <w:rFonts w:ascii="Arial" w:hAnsi="Arial" w:cs="Arial"/>
           <w:b/>
           <w:bCs/>
         </w:rPr>
@@ -1301,7 +1438,6 @@
         <w:rPr>
           <w:rFonts w:ascii="Arial" w:hAnsi="Arial" w:cs="Arial"/>
         </w:rPr>
-        <w:lastRenderedPageBreak/>
         <w:t>Sábado 22</w:t>
       </w:r>
       <w:r>
@@ -1750,6 +1886,95 @@
     </w:lvl>
   </w:abstractNum>
   <w:abstractNum w:abstractNumId="2" w15:restartNumberingAfterBreak="0">
+    <w:nsid w:val="57BE6F0E"/>
+    <w:multiLevelType w:val="hybridMultilevel"/>
+    <w:tmpl w:val="80280F6C"/>
+    <w:lvl w:ilvl="0" w:tplc="0C0A000F">
+      <w:start w:val="1"/>
+      <w:numFmt w:val="decimal"/>
+      <w:lvlText w:val="%1."/>
+      <w:lvlJc w:val="left"/>
+      <w:pPr>
+        <w:ind w:left="720" w:hanging="360"/>
+      </w:pPr>
+      <w:rPr>
+        <w:rFonts w:hint="default"/>
+      </w:rPr>
+    </w:lvl>
+    <w:lvl w:ilvl="1" w:tplc="0C0A0019" w:tentative="1">
+      <w:start w:val="1"/>
+      <w:numFmt w:val="lowerLetter"/>
+      <w:lvlText w:val="%2."/>
+      <w:lvlJc w:val="left"/>
+      <w:pPr>
+        <w:ind w:left="1440" w:hanging="360"/>
+      </w:pPr>
+    </w:lvl>
+    <w:lvl w:ilvl="2" w:tplc="0C0A001B" w:tentative="1">
+      <w:start w:val="1"/>
+      <w:numFmt w:val="lowerRoman"/>
+      <w:lvlText w:val="%3."/>
+      <w:lvlJc w:val="right"/>
+      <w:pPr>
+        <w:ind w:left="2160" w:hanging="180"/>
+      </w:pPr>
+    </w:lvl>
+    <w:lvl w:ilvl="3" w:tplc="0C0A000F" w:tentative="1">
+      <w:start w:val="1"/>
+      <w:numFmt w:val="decimal"/>
+      <w:lvlText w:val="%4."/>
+      <w:lvlJc w:val="left"/>
+      <w:pPr>
+        <w:ind w:left="2880" w:hanging="360"/>
+      </w:pPr>
+    </w:lvl>
+    <w:lvl w:ilvl="4" w:tplc="0C0A0019" w:tentative="1">
+      <w:start w:val="1"/>
+      <w:numFmt w:val="lowerLetter"/>
+      <w:lvlText w:val="%5."/>
+      <w:lvlJc w:val="left"/>
+      <w:pPr>
+        <w:ind w:left="3600" w:hanging="360"/>
+      </w:pPr>
+    </w:lvl>
+    <w:lvl w:ilvl="5" w:tplc="0C0A001B" w:tentative="1">
+      <w:start w:val="1"/>
+      <w:numFmt w:val="lowerRoman"/>
+      <w:lvlText w:val="%6."/>
+      <w:lvlJc w:val="right"/>
+      <w:pPr>
+        <w:ind w:left="4320" w:hanging="180"/>
+      </w:pPr>
+    </w:lvl>
+    <w:lvl w:ilvl="6" w:tplc="0C0A000F" w:tentative="1">
+      <w:start w:val="1"/>
+      <w:numFmt w:val="decimal"/>
+      <w:lvlText w:val="%7."/>
+      <w:lvlJc w:val="left"/>
+      <w:pPr>
+        <w:ind w:left="5040" w:hanging="360"/>
+      </w:pPr>
+    </w:lvl>
+    <w:lvl w:ilvl="7" w:tplc="0C0A0019" w:tentative="1">
+      <w:start w:val="1"/>
+      <w:numFmt w:val="lowerLetter"/>
+      <w:lvlText w:val="%8."/>
+      <w:lvlJc w:val="left"/>
+      <w:pPr>
+        <w:ind w:left="5760" w:hanging="360"/>
+      </w:pPr>
+    </w:lvl>
+    <w:lvl w:ilvl="8" w:tplc="0C0A001B" w:tentative="1">
+      <w:start w:val="1"/>
+      <w:numFmt w:val="lowerRoman"/>
+      <w:lvlText w:val="%9."/>
+      <w:lvlJc w:val="right"/>
+      <w:pPr>
+        <w:ind w:left="6480" w:hanging="180"/>
+      </w:pPr>
+    </w:lvl>
+  </w:abstractNum>
+  <w:abstractNum w:abstractNumId="3" w15:restartNumberingAfterBreak="0">
     <w:nsid w:val="62133FB6"/>
     <w:multiLevelType w:val="hybridMultilevel"/>
     <w:tmpl w:val="0E32CFEA"/>
@@ -1838,7 +2063,7 @@
       </w:pPr>
     </w:lvl>
   </w:abstractNum>
-  <w:abstractNum w:abstractNumId="3" w15:restartNumberingAfterBreak="0">
+  <w:abstractNum w:abstractNumId="4" w15:restartNumberingAfterBreak="0">
     <w:nsid w:val="64D350A3"/>
     <w:multiLevelType w:val="hybridMultilevel"/>
     <w:tmpl w:val="A07C57AC"/>
@@ -1925,7 +2150,7 @@
     </w:lvl>
   </w:abstractNum>
   <w:num w:numId="1" w16cid:durableId="1301030862">
-    <w:abstractNumId w:val="2"/>
+    <w:abstractNumId w:val="3"/>
   </w:num>
   <w:num w:numId="2" w16cid:durableId="1634099928">
     <w:abstractNumId w:val="1"/>
@@ -1934,7 +2159,10 @@
     <w:abstractNumId w:val="0"/>
   </w:num>
   <w:num w:numId="4" w16cid:durableId="799032083">
-    <w:abstractNumId w:val="3"/>
+    <w:abstractNumId w:val="4"/>
+  </w:num>
+  <w:num w:numId="5" w16cid:durableId="892542331">
+    <w:abstractNumId w:val="2"/>
   </w:num>
 </w:numbering>
 </file>
@@ -2700,23 +2928,6 @@
 </file>
 
 <file path=customXml/item1.xml><?xml version="1.0" encoding="utf-8"?>
-<p:properties xmlns:p="http://schemas.microsoft.com/office/2006/metadata/properties" xmlns:xsi="http://www.w3.org/2001/XMLSchema-instance" xmlns:pc="http://schemas.microsoft.com/office/infopath/2007/PartnerControls">
-  <documentManagement>
-    <ReferenceId xmlns="acce5a58-e1bd-4126-8af8-2782a8fdd034" xsi:nil="true"/>
-  </documentManagement>
-</p:properties>
-</file>
-
-<file path=customXml/item2.xml><?xml version="1.0" encoding="utf-8"?>
-<?mso-contentType ?>
-<FormTemplates xmlns="http://schemas.microsoft.com/sharepoint/v3/contenttype/forms">
-  <Display>DocumentLibraryForm</Display>
-  <Edit>DocumentLibraryForm</Edit>
-  <New>DocumentLibraryForm</New>
-</FormTemplates>
-</file>
-
-<file path=customXml/item3.xml><?xml version="1.0" encoding="utf-8"?>
 <ct:contentTypeSchema xmlns:ct="http://schemas.microsoft.com/office/2006/metadata/contentType" xmlns:ma="http://schemas.microsoft.com/office/2006/metadata/properties/metaAttributes" ct:_="" ma:_="" ma:contentTypeName="Document" ma:contentTypeID="0x010100BB8E559A05B56343B1458A39F845B9E9" ma:contentTypeVersion="1" ma:contentTypeDescription="Create a new document." ma:contentTypeScope="" ma:versionID="2d59b65ad6a289736b2b284258fcb7a2">
   <xsd:schema xmlns:xsd="http://www.w3.org/2001/XMLSchema" xmlns:xs="http://www.w3.org/2001/XMLSchema" xmlns:p="http://schemas.microsoft.com/office/2006/metadata/properties" xmlns:ns2="acce5a58-e1bd-4126-8af8-2782a8fdd034" targetNamespace="http://schemas.microsoft.com/office/2006/metadata/properties" ma:root="true" ma:fieldsID="07af80c5a7edf2f407eeb97c64ea4991" ns2:_="">
     <xsd:import namespace="acce5a58-e1bd-4126-8af8-2782a8fdd034"/>
@@ -2842,25 +3053,24 @@
 </ct:contentTypeSchema>
 </file>
 
-<file path=customXml/itemProps1.xml><?xml version="1.0" encoding="utf-8"?>
-<ds:datastoreItem xmlns:ds="http://schemas.openxmlformats.org/officeDocument/2006/customXml" ds:itemID="{DD2DD809-A86A-49B8-8766-13111E539183}">
-  <ds:schemaRefs>
-    <ds:schemaRef ds:uri="http://schemas.microsoft.com/office/2006/metadata/properties"/>
-    <ds:schemaRef ds:uri="http://schemas.microsoft.com/office/infopath/2007/PartnerControls"/>
-    <ds:schemaRef ds:uri="acce5a58-e1bd-4126-8af8-2782a8fdd034"/>
-  </ds:schemaRefs>
-</ds:datastoreItem>
+<file path=customXml/item2.xml><?xml version="1.0" encoding="utf-8"?>
+<?mso-contentType ?>
+<FormTemplates xmlns="http://schemas.microsoft.com/sharepoint/v3/contenttype/forms">
+  <Display>DocumentLibraryForm</Display>
+  <Edit>DocumentLibraryForm</Edit>
+  <New>DocumentLibraryForm</New>
+</FormTemplates>
 </file>
 
-<file path=customXml/itemProps2.xml><?xml version="1.0" encoding="utf-8"?>
-<ds:datastoreItem xmlns:ds="http://schemas.openxmlformats.org/officeDocument/2006/customXml" ds:itemID="{CE1AA614-3BCC-4768-A66F-B6209178E7B7}">
-  <ds:schemaRefs>
-    <ds:schemaRef ds:uri="http://schemas.microsoft.com/sharepoint/v3/contenttype/forms"/>
-  </ds:schemaRefs>
-</ds:datastoreItem>
+<file path=customXml/item3.xml><?xml version="1.0" encoding="utf-8"?>
+<p:properties xmlns:p="http://schemas.microsoft.com/office/2006/metadata/properties" xmlns:xsi="http://www.w3.org/2001/XMLSchema-instance" xmlns:pc="http://schemas.microsoft.com/office/infopath/2007/PartnerControls">
+  <documentManagement>
+    <ReferenceId xmlns="acce5a58-e1bd-4126-8af8-2782a8fdd034" xsi:nil="true"/>
+  </documentManagement>
+</p:properties>
 </file>
 
-<file path=customXml/itemProps3.xml><?xml version="1.0" encoding="utf-8"?>
+<file path=customXml/itemProps1.xml><?xml version="1.0" encoding="utf-8"?>
 <ds:datastoreItem xmlns:ds="http://schemas.openxmlformats.org/officeDocument/2006/customXml" ds:itemID="{B9610128-39EB-4C55-8A56-FDB128FBBDC1}">
   <ds:schemaRefs>
     <ds:schemaRef ds:uri="http://schemas.microsoft.com/office/2006/metadata/contentType"/>
@@ -2876,4 +3086,22 @@
     <ds:schemaRef ds:uri="http://schemas.microsoft.com/internal/obd"/>
   </ds:schemaRefs>
 </ds:datastoreItem>
+</file>
+
+<file path=customXml/itemProps2.xml><?xml version="1.0" encoding="utf-8"?>
+<ds:datastoreItem xmlns:ds="http://schemas.openxmlformats.org/officeDocument/2006/customXml" ds:itemID="{CE1AA614-3BCC-4768-A66F-B6209178E7B7}">
+  <ds:schemaRefs>
+    <ds:schemaRef ds:uri="http://schemas.microsoft.com/sharepoint/v3/contenttype/forms"/>
+  </ds:schemaRefs>
+</ds:datastoreItem>
+</file>
+
+<file path=customXml/itemProps3.xml><?xml version="1.0" encoding="utf-8"?>
+<ds:datastoreItem xmlns:ds="http://schemas.openxmlformats.org/officeDocument/2006/customXml" ds:itemID="{DD2DD809-A86A-49B8-8766-13111E539183}">
+  <ds:schemaRefs>
+    <ds:schemaRef ds:uri="http://schemas.microsoft.com/office/2006/metadata/properties"/>
+    <ds:schemaRef ds:uri="http://schemas.microsoft.com/office/infopath/2007/PartnerControls"/>
+    <ds:schemaRef ds:uri="acce5a58-e1bd-4126-8af8-2782a8fdd034"/>
+  </ds:schemaRefs>
+</ds:datastoreItem>
 </file>
</xml_diff>

<commit_message>
Implementación de documentación punto 2
</commit_message>
<xml_diff>
--- a/Trabajo 1_solucion.docx
+++ b/Trabajo 1_solucion.docx
@@ -1449,6 +1449,101 @@
     </w:p>
     <w:p>
       <w:pPr>
+        <w:spacing w:after="0" w:line="240" w:lineRule="auto"/>
+        <w:rPr>
+          <w:rFonts w:ascii="Times New Roman" w:eastAsia="Times New Roman" w:hAnsi="Times New Roman" w:cs="Times New Roman"/>
+          <w:kern w:val="0"/>
+          <w:sz w:val="24"/>
+          <w:szCs w:val="24"/>
+          <w:lang w:val="es-ES" w:eastAsia="es-ES"/>
+          <w14:ligatures w14:val="none"/>
+        </w:rPr>
+      </w:pPr>
+    </w:p>
+    <w:p>
+      <w:pPr>
+        <w:spacing w:after="0" w:line="240" w:lineRule="auto"/>
+        <w:rPr>
+          <w:rFonts w:ascii="Times New Roman" w:eastAsia="Times New Roman" w:hAnsi="Times New Roman" w:cs="Times New Roman"/>
+          <w:kern w:val="0"/>
+          <w:sz w:val="24"/>
+          <w:szCs w:val="24"/>
+          <w:lang w:val="es-ES" w:eastAsia="es-ES"/>
+          <w14:ligatures w14:val="none"/>
+        </w:rPr>
+      </w:pPr>
+      <w:r>
+        <w:rPr>
+          <w:noProof/>
+          <w:lang w:val="es-ES" w:eastAsia="es-ES"/>
+        </w:rPr>
+        <w:lastRenderedPageBreak/>
+        <w:drawing>
+          <wp:inline distT="0" distB="0" distL="0" distR="0" wp14:anchorId="425E4F44" wp14:editId="119BFBEC">
+            <wp:extent cx="5612130" cy="4010660"/>
+            <wp:effectExtent l="0" t="0" r="7620" b="0"/>
+            <wp:docPr id="705432697" name="Imagen 2" descr="Interfaz de usuario gráfica, Aplicación, Teams&#10;&#10;El contenido generado por IA puede ser incorrecto."/>
+            <wp:cNvGraphicFramePr>
+              <a:graphicFrameLocks xmlns:a="http://schemas.openxmlformats.org/drawingml/2006/main" noChangeAspect="1"/>
+            </wp:cNvGraphicFramePr>
+            <a:graphic xmlns:a="http://schemas.openxmlformats.org/drawingml/2006/main">
+              <a:graphicData uri="http://schemas.openxmlformats.org/drawingml/2006/picture">
+                <pic:pic xmlns:pic="http://schemas.openxmlformats.org/drawingml/2006/picture">
+                  <pic:nvPicPr>
+                    <pic:cNvPr id="705432697" name="Imagen 2" descr="Interfaz de usuario gráfica, Aplicación, Teams&#10;&#10;El contenido generado por IA puede ser incorrecto."/>
+                    <pic:cNvPicPr>
+                      <a:picLocks noChangeAspect="1" noChangeArrowheads="1"/>
+                    </pic:cNvPicPr>
+                  </pic:nvPicPr>
+                  <pic:blipFill>
+                    <a:blip r:embed="rId10" cstate="print">
+                      <a:extLst>
+                        <a:ext uri="{28A0092B-C50C-407E-A947-70E740481C1C}">
+                          <a14:useLocalDpi xmlns:a14="http://schemas.microsoft.com/office/drawing/2010/main" val="0"/>
+                        </a:ext>
+                      </a:extLst>
+                    </a:blip>
+                    <a:srcRect/>
+                    <a:stretch>
+                      <a:fillRect/>
+                    </a:stretch>
+                  </pic:blipFill>
+                  <pic:spPr bwMode="auto">
+                    <a:xfrm>
+                      <a:off x="0" y="0"/>
+                      <a:ext cx="5612130" cy="4010660"/>
+                    </a:xfrm>
+                    <a:prstGeom prst="rect">
+                      <a:avLst/>
+                    </a:prstGeom>
+                    <a:noFill/>
+                    <a:ln>
+                      <a:noFill/>
+                    </a:ln>
+                  </pic:spPr>
+                </pic:pic>
+              </a:graphicData>
+            </a:graphic>
+          </wp:inline>
+        </w:drawing>
+      </w:r>
+    </w:p>
+    <w:p>
+      <w:pPr>
+        <w:rPr>
+          <w:rFonts w:ascii="Arial" w:hAnsi="Arial" w:cs="Arial"/>
+        </w:rPr>
+      </w:pPr>
+    </w:p>
+    <w:p>
+      <w:pPr>
+        <w:rPr>
+          <w:rFonts w:ascii="Arial" w:hAnsi="Arial" w:cs="Arial"/>
+        </w:rPr>
+      </w:pPr>
+    </w:p>
+    <w:p>
+      <w:pPr>
         <w:numPr>
           <w:ilvl w:val="0"/>
           <w:numId w:val="3"/>
@@ -1466,6 +1561,358 @@
     </w:p>
     <w:p>
       <w:pPr>
+        <w:ind w:left="720"/>
+        <w:rPr>
+          <w:rFonts w:ascii="Arial" w:hAnsi="Arial" w:cs="Arial"/>
+        </w:rPr>
+      </w:pPr>
+    </w:p>
+    <w:p>
+      <w:pPr>
+        <w:rPr>
+          <w:rFonts w:ascii="Arial" w:hAnsi="Arial" w:cs="Arial"/>
+        </w:rPr>
+      </w:pPr>
+      <w:r>
+        <w:rPr>
+          <w:rFonts w:ascii="Arial" w:hAnsi="Arial" w:cs="Arial"/>
+        </w:rPr>
+        <w:t xml:space="preserve">Teniendo en cuenta los requisitos iniciales planteados en el problema, se toma la decisión técnica de implementar dos patrones en el diseño de la solución. Las razones para la implementación de estos se dejan a continuación plasmada. </w:t>
+      </w:r>
+    </w:p>
+    <w:p>
+      <w:pPr>
+        <w:rPr>
+          <w:rFonts w:ascii="Arial" w:hAnsi="Arial" w:cs="Arial"/>
+        </w:rPr>
+      </w:pPr>
+    </w:p>
+    <w:p>
+      <w:pPr>
+        <w:rPr>
+          <w:rFonts w:ascii="Arial" w:hAnsi="Arial" w:cs="Arial"/>
+        </w:rPr>
+      </w:pPr>
+      <w:r>
+        <w:rPr>
+          <w:rFonts w:ascii="Arial" w:hAnsi="Arial" w:cs="Arial"/>
+        </w:rPr>
+        <w:t xml:space="preserve">El </w:t>
+      </w:r>
+      <w:r>
+        <w:rPr>
+          <w:rFonts w:ascii="Arial" w:hAnsi="Arial" w:cs="Arial"/>
+          <w:b/>
+          <w:bCs/>
+        </w:rPr>
+        <w:t xml:space="preserve">Factory </w:t>
+      </w:r>
+      <w:proofErr w:type="spellStart"/>
+      <w:r>
+        <w:rPr>
+          <w:rFonts w:ascii="Arial" w:hAnsi="Arial" w:cs="Arial"/>
+          <w:b/>
+          <w:bCs/>
+        </w:rPr>
+        <w:t>Method</w:t>
+      </w:r>
+      <w:proofErr w:type="spellEnd"/>
+      <w:r>
+        <w:rPr>
+          <w:rFonts w:ascii="Arial" w:hAnsi="Arial" w:cs="Arial"/>
+        </w:rPr>
+        <w:t xml:space="preserve"> es una elección natural para este tipo de problema, ya que permite que la aplicación sea flexible respecto a los formatos de entrada (XLSX, DOCX, XML, etc.</w:t>
+      </w:r>
+      <w:r>
+        <w:rPr>
+          <w:rFonts w:ascii="Arial" w:hAnsi="Arial" w:cs="Arial"/>
+        </w:rPr>
+        <w:t>)</w:t>
+      </w:r>
+      <w:r>
+        <w:rPr>
+          <w:rFonts w:ascii="Arial" w:hAnsi="Arial" w:cs="Arial"/>
+        </w:rPr>
+        <w:t>.</w:t>
+      </w:r>
+      <w:r>
+        <w:rPr>
+          <w:rFonts w:ascii="Arial" w:hAnsi="Arial" w:cs="Arial"/>
+        </w:rPr>
+        <w:t xml:space="preserve"> sin</w:t>
+      </w:r>
+      <w:r>
+        <w:rPr>
+          <w:rFonts w:ascii="Arial" w:hAnsi="Arial" w:cs="Arial"/>
+        </w:rPr>
+        <w:t xml:space="preserve"> tener que modificar el código cuando se agregan nuevos formatos.</w:t>
+      </w:r>
+    </w:p>
+    <w:p>
+      <w:pPr>
+        <w:rPr>
+          <w:rFonts w:ascii="Arial" w:hAnsi="Arial" w:cs="Arial"/>
+        </w:rPr>
+      </w:pPr>
+    </w:p>
+    <w:p>
+      <w:pPr>
+        <w:rPr>
+          <w:rFonts w:ascii="Arial" w:hAnsi="Arial" w:cs="Arial"/>
+        </w:rPr>
+      </w:pPr>
+      <w:r>
+        <w:rPr>
+          <w:rFonts w:ascii="Arial" w:hAnsi="Arial" w:cs="Arial"/>
+          <w:lang w:val="es-ES"/>
+        </w:rPr>
+        <w:t xml:space="preserve">El </w:t>
+      </w:r>
+      <w:proofErr w:type="spellStart"/>
+      <w:r>
+        <w:rPr>
+          <w:rFonts w:ascii="Arial" w:hAnsi="Arial" w:cs="Arial"/>
+          <w:b/>
+          <w:bCs/>
+          <w:lang w:val="es-ES"/>
+        </w:rPr>
+        <w:t>Builder</w:t>
+      </w:r>
+      <w:proofErr w:type="spellEnd"/>
+      <w:r>
+        <w:rPr>
+          <w:rFonts w:ascii="Arial" w:hAnsi="Arial" w:cs="Arial"/>
+          <w:lang w:val="es-ES"/>
+        </w:rPr>
+        <w:t xml:space="preserve"> es ideal para construir objetos complejos de manera flexible, sin exponer la complejidad de su construcción al cliente. En este caso, se utiliza para construir el documento PDF de manera modular y ordenada:</w:t>
+      </w:r>
+    </w:p>
+    <w:p>
+      <w:pPr>
+        <w:rPr>
+          <w:rFonts w:ascii="Arial" w:hAnsi="Arial" w:cs="Arial"/>
+        </w:rPr>
+      </w:pPr>
+    </w:p>
+    <w:p>
+      <w:pPr>
+        <w:rPr>
+          <w:rFonts w:ascii="Arial" w:hAnsi="Arial" w:cs="Arial"/>
+        </w:rPr>
+      </w:pPr>
+      <w:r>
+        <w:rPr>
+          <w:rFonts w:ascii="Arial" w:hAnsi="Arial" w:cs="Arial"/>
+        </w:rPr>
+        <w:lastRenderedPageBreak/>
+        <w:t xml:space="preserve">Se cumple el principio de </w:t>
+      </w:r>
+      <w:r>
+        <w:rPr>
+          <w:rFonts w:ascii="Arial" w:hAnsi="Arial" w:cs="Arial"/>
+          <w:b/>
+          <w:bCs/>
+        </w:rPr>
+        <w:t>open/</w:t>
+      </w:r>
+      <w:proofErr w:type="spellStart"/>
+      <w:r>
+        <w:rPr>
+          <w:rFonts w:ascii="Arial" w:hAnsi="Arial" w:cs="Arial"/>
+          <w:b/>
+          <w:bCs/>
+        </w:rPr>
+        <w:t>closed</w:t>
+      </w:r>
+      <w:proofErr w:type="spellEnd"/>
+      <w:r>
+        <w:rPr>
+          <w:rFonts w:ascii="Arial" w:hAnsi="Arial" w:cs="Arial"/>
+          <w:b/>
+          <w:bCs/>
+        </w:rPr>
+        <w:t xml:space="preserve"> </w:t>
+      </w:r>
+      <w:r>
+        <w:rPr>
+          <w:rFonts w:ascii="Arial" w:hAnsi="Arial" w:cs="Arial"/>
+        </w:rPr>
+        <w:t>de SOLID, ya que, para añadir nuevos formatos o nuevas formas de construir un documento, se extiende el sistema con nuevas clases sin alterar las existes.</w:t>
+      </w:r>
+      <w:r>
+        <w:rPr>
+          <w:rFonts w:ascii="Arial" w:hAnsi="Arial" w:cs="Arial"/>
+        </w:rPr>
+        <w:t xml:space="preserve"> Así mismo se cumple con principio de </w:t>
+      </w:r>
+      <w:proofErr w:type="gramStart"/>
+      <w:r>
+        <w:rPr>
+          <w:rFonts w:ascii="Arial" w:hAnsi="Arial" w:cs="Arial"/>
+        </w:rPr>
+        <w:t>single</w:t>
+      </w:r>
+      <w:proofErr w:type="gramEnd"/>
+      <w:r>
+        <w:rPr>
+          <w:rFonts w:ascii="Arial" w:hAnsi="Arial" w:cs="Arial"/>
+        </w:rPr>
+        <w:t xml:space="preserve"> </w:t>
+      </w:r>
+      <w:proofErr w:type="spellStart"/>
+      <w:r>
+        <w:rPr>
+          <w:rFonts w:ascii="Arial" w:hAnsi="Arial" w:cs="Arial"/>
+        </w:rPr>
+        <w:t>responsability</w:t>
+      </w:r>
+      <w:proofErr w:type="spellEnd"/>
+      <w:r>
+        <w:rPr>
+          <w:rFonts w:ascii="Arial" w:hAnsi="Arial" w:cs="Arial"/>
+        </w:rPr>
+        <w:t>.</w:t>
+      </w:r>
+    </w:p>
+    <w:p>
+      <w:pPr>
+        <w:rPr>
+          <w:rFonts w:ascii="Arial" w:hAnsi="Arial" w:cs="Arial"/>
+        </w:rPr>
+      </w:pPr>
+    </w:p>
+    <w:p>
+      <w:pPr>
+        <w:rPr>
+          <w:rFonts w:ascii="Arial" w:hAnsi="Arial" w:cs="Arial"/>
+          <w:lang w:val="es-ES"/>
+        </w:rPr>
+      </w:pPr>
+      <w:r>
+        <w:rPr>
+          <w:rFonts w:ascii="Arial" w:hAnsi="Arial" w:cs="Arial"/>
+          <w:lang w:val="es-ES"/>
+        </w:rPr>
+        <w:t xml:space="preserve">El diseño adoptado combina patrones de diseño orientados a objetos que favorecen la </w:t>
+      </w:r>
+      <w:r>
+        <w:rPr>
+          <w:rFonts w:ascii="Arial" w:hAnsi="Arial" w:cs="Arial"/>
+          <w:b/>
+          <w:bCs/>
+          <w:lang w:val="es-ES"/>
+        </w:rPr>
+        <w:t>flexibilidad</w:t>
+      </w:r>
+      <w:r>
+        <w:rPr>
+          <w:rFonts w:ascii="Arial" w:hAnsi="Arial" w:cs="Arial"/>
+          <w:lang w:val="es-ES"/>
+        </w:rPr>
+        <w:t xml:space="preserve">, la </w:t>
+      </w:r>
+      <w:r>
+        <w:rPr>
+          <w:rFonts w:ascii="Arial" w:hAnsi="Arial" w:cs="Arial"/>
+          <w:b/>
+          <w:bCs/>
+          <w:lang w:val="es-ES"/>
+        </w:rPr>
+        <w:t>extensibilidad</w:t>
+      </w:r>
+      <w:r>
+        <w:rPr>
+          <w:rFonts w:ascii="Arial" w:hAnsi="Arial" w:cs="Arial"/>
+          <w:lang w:val="es-ES"/>
+        </w:rPr>
+        <w:t xml:space="preserve"> y la </w:t>
+      </w:r>
+      <w:r>
+        <w:rPr>
+          <w:rFonts w:ascii="Arial" w:hAnsi="Arial" w:cs="Arial"/>
+          <w:b/>
+          <w:bCs/>
+          <w:lang w:val="es-ES"/>
+        </w:rPr>
+        <w:t>separación de responsabilidades</w:t>
+      </w:r>
+      <w:r>
+        <w:rPr>
+          <w:rFonts w:ascii="Arial" w:hAnsi="Arial" w:cs="Arial"/>
+          <w:lang w:val="es-ES"/>
+        </w:rPr>
+        <w:t xml:space="preserve">. Los patrones </w:t>
+      </w:r>
+      <w:r>
+        <w:rPr>
+          <w:rFonts w:ascii="Arial" w:hAnsi="Arial" w:cs="Arial"/>
+          <w:b/>
+          <w:bCs/>
+          <w:lang w:val="es-ES"/>
+        </w:rPr>
+        <w:t xml:space="preserve">Factory </w:t>
+      </w:r>
+      <w:proofErr w:type="spellStart"/>
+      <w:r>
+        <w:rPr>
+          <w:rFonts w:ascii="Arial" w:hAnsi="Arial" w:cs="Arial"/>
+          <w:b/>
+          <w:bCs/>
+          <w:lang w:val="es-ES"/>
+        </w:rPr>
+        <w:t>Method</w:t>
+      </w:r>
+      <w:proofErr w:type="spellEnd"/>
+      <w:r>
+        <w:rPr>
+          <w:rFonts w:ascii="Arial" w:hAnsi="Arial" w:cs="Arial"/>
+          <w:lang w:val="es-ES"/>
+        </w:rPr>
+        <w:t xml:space="preserve"> y </w:t>
+      </w:r>
+      <w:proofErr w:type="spellStart"/>
+      <w:r>
+        <w:rPr>
+          <w:rFonts w:ascii="Arial" w:hAnsi="Arial" w:cs="Arial"/>
+          <w:b/>
+          <w:bCs/>
+          <w:lang w:val="es-ES"/>
+        </w:rPr>
+        <w:t>Builder</w:t>
+      </w:r>
+      <w:proofErr w:type="spellEnd"/>
+      <w:r>
+        <w:rPr>
+          <w:rFonts w:ascii="Arial" w:hAnsi="Arial" w:cs="Arial"/>
+          <w:lang w:val="es-ES"/>
+        </w:rPr>
+        <w:t xml:space="preserve"> permiten que el sistema sea fácilmente adaptable a futuros cambios, como la adición de nuevos formatos o la personalización de la construcción de documentos, sin afectar el código existente. La solución está diseñada para ser simple de entender y fácil de mantener a largo plazo, cumpliendo con los requisitos planteados en el problema.</w:t>
+      </w:r>
+    </w:p>
+    <w:p>
+      <w:pPr>
+        <w:rPr>
+          <w:rFonts w:ascii="Arial" w:hAnsi="Arial" w:cs="Arial"/>
+          <w:lang w:val="es-ES"/>
+        </w:rPr>
+      </w:pPr>
+    </w:p>
+    <w:p>
+      <w:pPr>
+        <w:rPr>
+          <w:rFonts w:ascii="Arial" w:hAnsi="Arial" w:cs="Arial"/>
+        </w:rPr>
+      </w:pPr>
+    </w:p>
+    <w:p>
+      <w:pPr>
+        <w:rPr>
+          <w:rFonts w:ascii="Arial" w:hAnsi="Arial" w:cs="Arial"/>
+        </w:rPr>
+      </w:pPr>
+    </w:p>
+    <w:p>
+      <w:pPr>
         <w:numPr>
           <w:ilvl w:val="0"/>
           <w:numId w:val="3"/>
@@ -1645,14 +2092,7 @@
         <w:rPr>
           <w:rFonts w:ascii="Arial" w:hAnsi="Arial" w:cs="Arial"/>
         </w:rPr>
-        <w:t xml:space="preserve">el enlace al </w:t>
-      </w:r>
-      <w:r>
-        <w:rPr>
-          <w:rFonts w:ascii="Arial" w:hAnsi="Arial" w:cs="Arial"/>
-        </w:rPr>
-        <w:lastRenderedPageBreak/>
-        <w:t>repositorio</w:t>
+        <w:t>el enlace al repositorio</w:t>
       </w:r>
       <w:r>
         <w:rPr>
@@ -2248,6 +2688,155 @@
       </w:pPr>
     </w:lvl>
   </w:abstractNum>
+  <w:abstractNum w:abstractNumId="5" w15:restartNumberingAfterBreak="0">
+    <w:nsid w:val="664F2278"/>
+    <w:multiLevelType w:val="multilevel"/>
+    <w:tmpl w:val="FFA87BC2"/>
+    <w:lvl w:ilvl="0">
+      <w:start w:val="1"/>
+      <w:numFmt w:val="bullet"/>
+      <w:lvlText w:val=""/>
+      <w:lvlJc w:val="left"/>
+      <w:pPr>
+        <w:tabs>
+          <w:tab w:val="num" w:pos="720"/>
+        </w:tabs>
+        <w:ind w:left="720" w:hanging="360"/>
+      </w:pPr>
+      <w:rPr>
+        <w:rFonts w:ascii="Symbol" w:hAnsi="Symbol" w:hint="default"/>
+        <w:sz w:val="20"/>
+      </w:rPr>
+    </w:lvl>
+    <w:lvl w:ilvl="1" w:tentative="1">
+      <w:start w:val="1"/>
+      <w:numFmt w:val="bullet"/>
+      <w:lvlText w:val="o"/>
+      <w:lvlJc w:val="left"/>
+      <w:pPr>
+        <w:tabs>
+          <w:tab w:val="num" w:pos="1440"/>
+        </w:tabs>
+        <w:ind w:left="1440" w:hanging="360"/>
+      </w:pPr>
+      <w:rPr>
+        <w:rFonts w:ascii="Courier New" w:hAnsi="Courier New" w:hint="default"/>
+        <w:sz w:val="20"/>
+      </w:rPr>
+    </w:lvl>
+    <w:lvl w:ilvl="2" w:tentative="1">
+      <w:start w:val="1"/>
+      <w:numFmt w:val="bullet"/>
+      <w:lvlText w:val=""/>
+      <w:lvlJc w:val="left"/>
+      <w:pPr>
+        <w:tabs>
+          <w:tab w:val="num" w:pos="2160"/>
+        </w:tabs>
+        <w:ind w:left="2160" w:hanging="360"/>
+      </w:pPr>
+      <w:rPr>
+        <w:rFonts w:ascii="Wingdings" w:hAnsi="Wingdings" w:hint="default"/>
+        <w:sz w:val="20"/>
+      </w:rPr>
+    </w:lvl>
+    <w:lvl w:ilvl="3" w:tentative="1">
+      <w:start w:val="1"/>
+      <w:numFmt w:val="bullet"/>
+      <w:lvlText w:val=""/>
+      <w:lvlJc w:val="left"/>
+      <w:pPr>
+        <w:tabs>
+          <w:tab w:val="num" w:pos="2880"/>
+        </w:tabs>
+        <w:ind w:left="2880" w:hanging="360"/>
+      </w:pPr>
+      <w:rPr>
+        <w:rFonts w:ascii="Wingdings" w:hAnsi="Wingdings" w:hint="default"/>
+        <w:sz w:val="20"/>
+      </w:rPr>
+    </w:lvl>
+    <w:lvl w:ilvl="4" w:tentative="1">
+      <w:start w:val="1"/>
+      <w:numFmt w:val="bullet"/>
+      <w:lvlText w:val=""/>
+      <w:lvlJc w:val="left"/>
+      <w:pPr>
+        <w:tabs>
+          <w:tab w:val="num" w:pos="3600"/>
+        </w:tabs>
+        <w:ind w:left="3600" w:hanging="360"/>
+      </w:pPr>
+      <w:rPr>
+        <w:rFonts w:ascii="Wingdings" w:hAnsi="Wingdings" w:hint="default"/>
+        <w:sz w:val="20"/>
+      </w:rPr>
+    </w:lvl>
+    <w:lvl w:ilvl="5" w:tentative="1">
+      <w:start w:val="1"/>
+      <w:numFmt w:val="bullet"/>
+      <w:lvlText w:val=""/>
+      <w:lvlJc w:val="left"/>
+      <w:pPr>
+        <w:tabs>
+          <w:tab w:val="num" w:pos="4320"/>
+        </w:tabs>
+        <w:ind w:left="4320" w:hanging="360"/>
+      </w:pPr>
+      <w:rPr>
+        <w:rFonts w:ascii="Wingdings" w:hAnsi="Wingdings" w:hint="default"/>
+        <w:sz w:val="20"/>
+      </w:rPr>
+    </w:lvl>
+    <w:lvl w:ilvl="6" w:tentative="1">
+      <w:start w:val="1"/>
+      <w:numFmt w:val="bullet"/>
+      <w:lvlText w:val=""/>
+      <w:lvlJc w:val="left"/>
+      <w:pPr>
+        <w:tabs>
+          <w:tab w:val="num" w:pos="5040"/>
+        </w:tabs>
+        <w:ind w:left="5040" w:hanging="360"/>
+      </w:pPr>
+      <w:rPr>
+        <w:rFonts w:ascii="Wingdings" w:hAnsi="Wingdings" w:hint="default"/>
+        <w:sz w:val="20"/>
+      </w:rPr>
+    </w:lvl>
+    <w:lvl w:ilvl="7" w:tentative="1">
+      <w:start w:val="1"/>
+      <w:numFmt w:val="bullet"/>
+      <w:lvlText w:val=""/>
+      <w:lvlJc w:val="left"/>
+      <w:pPr>
+        <w:tabs>
+          <w:tab w:val="num" w:pos="5760"/>
+        </w:tabs>
+        <w:ind w:left="5760" w:hanging="360"/>
+      </w:pPr>
+      <w:rPr>
+        <w:rFonts w:ascii="Wingdings" w:hAnsi="Wingdings" w:hint="default"/>
+        <w:sz w:val="20"/>
+      </w:rPr>
+    </w:lvl>
+    <w:lvl w:ilvl="8" w:tentative="1">
+      <w:start w:val="1"/>
+      <w:numFmt w:val="bullet"/>
+      <w:lvlText w:val=""/>
+      <w:lvlJc w:val="left"/>
+      <w:pPr>
+        <w:tabs>
+          <w:tab w:val="num" w:pos="6480"/>
+        </w:tabs>
+        <w:ind w:left="6480" w:hanging="360"/>
+      </w:pPr>
+      <w:rPr>
+        <w:rFonts w:ascii="Wingdings" w:hAnsi="Wingdings" w:hint="default"/>
+        <w:sz w:val="20"/>
+      </w:rPr>
+    </w:lvl>
+  </w:abstractNum>
   <w:num w:numId="1" w16cid:durableId="1301030862">
     <w:abstractNumId w:val="3"/>
   </w:num>
@@ -2262,6 +2851,9 @@
   </w:num>
   <w:num w:numId="5" w16cid:durableId="892542331">
     <w:abstractNumId w:val="2"/>
+  </w:num>
+  <w:num w:numId="6" w16cid:durableId="507253038">
+    <w:abstractNumId w:val="5"/>
   </w:num>
 </w:numbering>
 </file>
@@ -2670,7 +3262,6 @@
   <w:style w:type="character" w:default="1" w:styleId="Fuentedeprrafopredeter">
     <w:name w:val="Default Paragraph Font"/>
     <w:uiPriority w:val="1"/>
-    <w:semiHidden/>
     <w:unhideWhenUsed/>
   </w:style>
   <w:style w:type="table" w:default="1" w:styleId="Tablanormal">
@@ -2726,6 +3317,19 @@
     <w:rPr>
       <w:color w:val="605E5C"/>
       <w:shd w:val="clear" w:color="auto" w:fill="E1DFDD"/>
+    </w:rPr>
+  </w:style>
+  <w:style w:type="paragraph" w:styleId="NormalWeb">
+    <w:name w:val="Normal (Web)"/>
+    <w:basedOn w:val="Normal"/>
+    <w:uiPriority w:val="99"/>
+    <w:semiHidden/>
+    <w:unhideWhenUsed/>
+    <w:rsid w:val="002425DD"/>
+    <w:rPr>
+      <w:rFonts w:ascii="Times New Roman" w:hAnsi="Times New Roman" w:cs="Times New Roman"/>
+      <w:sz w:val="24"/>
+      <w:szCs w:val="24"/>
     </w:rPr>
   </w:style>
 </w:styles>

</xml_diff>

<commit_message>
Factory method versión final
</commit_message>
<xml_diff>
--- a/Trabajo 1_solucion.docx
+++ b/Trabajo 1_solucion.docx
@@ -326,6 +326,8 @@
         </w:numPr>
         <w:rPr>
           <w:rFonts w:ascii="Arial" w:hAnsi="Arial" w:cs="Arial"/>
+          <w:b/>
+          <w:bCs/>
           <w:lang w:val="en-US"/>
         </w:rPr>
       </w:pPr>
@@ -338,39 +340,6 @@
         </w:rPr>
         <w:t xml:space="preserve">Object pool: </w:t>
       </w:r>
-      <w:r>
-        <w:fldChar w:fldCharType="begin"/>
-      </w:r>
-      <w:r>
-        <w:rPr>
-          <w:lang w:val="en-US"/>
-        </w:rPr>
-        <w:instrText>HYPERLINK "https://thepowerups-learning.com/patrones-de-diseno-object-pool/"</w:instrText>
-      </w:r>
-      <w:r>
-        <w:fldChar w:fldCharType="separate"/>
-      </w:r>
-      <w:r>
-        <w:rPr>
-          <w:rStyle w:val="Hipervnculo"/>
-          <w:rFonts w:ascii="Arial" w:hAnsi="Arial" w:cs="Arial"/>
-          <w:lang w:val="en-US"/>
-        </w:rPr>
-        <w:t>https://thepowerups-learning.com/patrones-de-diseno-object-pool/</w:t>
-      </w:r>
-      <w:r>
-        <w:fldChar w:fldCharType="end"/>
-      </w:r>
-    </w:p>
-    <w:p>
-      <w:pPr>
-        <w:rPr>
-          <w:rFonts w:ascii="Arial" w:hAnsi="Arial" w:cs="Arial"/>
-          <w:b/>
-          <w:bCs/>
-          <w:lang w:val="en-US"/>
-        </w:rPr>
-      </w:pPr>
     </w:p>
     <w:p>
       <w:pPr>
@@ -615,6 +584,7 @@
           <w:b/>
           <w:bCs/>
         </w:rPr>
+        <w:lastRenderedPageBreak/>
         <w:t>Parte B</w:t>
       </w:r>
       <w:r>
@@ -931,6 +901,7 @@
           <w:lang w:val="en-US"/>
         </w:rPr>
       </w:pPr>
+      <w:proofErr w:type="spellStart"/>
       <w:r>
         <w:rPr>
           <w:rFonts w:ascii="Arial" w:hAnsi="Arial" w:cs="Arial"/>
@@ -938,10 +909,9 @@
           <w:bCs/>
           <w:lang w:val="en-US"/>
         </w:rPr>
-        <w:lastRenderedPageBreak/>
-        <w:t xml:space="preserve">Patrón Factory </w:t>
-      </w:r>
-      <w:proofErr w:type="spellStart"/>
+        <w:t>Patrón</w:t>
+      </w:r>
+      <w:proofErr w:type="spellEnd"/>
       <w:r>
         <w:rPr>
           <w:rFonts w:ascii="Arial" w:hAnsi="Arial" w:cs="Arial"/>
@@ -949,9 +919,8 @@
           <w:bCs/>
           <w:lang w:val="en-US"/>
         </w:rPr>
-        <w:t>Method</w:t>
-      </w:r>
-      <w:proofErr w:type="spellEnd"/>
+        <w:t xml:space="preserve"> Factory Method</w:t>
+      </w:r>
     </w:p>
     <w:p>
       <w:pPr>
@@ -1912,21 +1881,7 @@
         <w:rPr>
           <w:rFonts w:ascii="Arial" w:hAnsi="Arial" w:cs="Arial"/>
         </w:rPr>
-        <w:t xml:space="preserve"> Así mismo se cumple con principio de </w:t>
-      </w:r>
-      <w:proofErr w:type="gramStart"/>
-      <w:r>
-        <w:rPr>
-          <w:rFonts w:ascii="Arial" w:hAnsi="Arial" w:cs="Arial"/>
-        </w:rPr>
-        <w:t>single</w:t>
-      </w:r>
-      <w:proofErr w:type="gramEnd"/>
-      <w:r>
-        <w:rPr>
-          <w:rFonts w:ascii="Arial" w:hAnsi="Arial" w:cs="Arial"/>
-        </w:rPr>
-        <w:t xml:space="preserve"> </w:t>
+        <w:t xml:space="preserve"> Así mismo se cumple con principio de single </w:t>
       </w:r>
       <w:proofErr w:type="spellStart"/>
       <w:r>
@@ -3836,6 +3791,23 @@
 </file>
 
 <file path=customXml/item1.xml><?xml version="1.0" encoding="utf-8"?>
+<p:properties xmlns:p="http://schemas.microsoft.com/office/2006/metadata/properties" xmlns:xsi="http://www.w3.org/2001/XMLSchema-instance" xmlns:pc="http://schemas.microsoft.com/office/infopath/2007/PartnerControls">
+  <documentManagement>
+    <ReferenceId xmlns="acce5a58-e1bd-4126-8af8-2782a8fdd034" xsi:nil="true"/>
+  </documentManagement>
+</p:properties>
+</file>
+
+<file path=customXml/item2.xml><?xml version="1.0" encoding="utf-8"?>
+<?mso-contentType ?>
+<FormTemplates xmlns="http://schemas.microsoft.com/sharepoint/v3/contenttype/forms">
+  <Display>DocumentLibraryForm</Display>
+  <Edit>DocumentLibraryForm</Edit>
+  <New>DocumentLibraryForm</New>
+</FormTemplates>
+</file>
+
+<file path=customXml/item3.xml><?xml version="1.0" encoding="utf-8"?>
 <ct:contentTypeSchema xmlns:ct="http://schemas.microsoft.com/office/2006/metadata/contentType" xmlns:ma="http://schemas.microsoft.com/office/2006/metadata/properties/metaAttributes" ct:_="" ma:_="" ma:contentTypeName="Document" ma:contentTypeID="0x010100BB8E559A05B56343B1458A39F845B9E9" ma:contentTypeVersion="1" ma:contentTypeDescription="Create a new document." ma:contentTypeScope="" ma:versionID="2d59b65ad6a289736b2b284258fcb7a2">
   <xsd:schema xmlns:xsd="http://www.w3.org/2001/XMLSchema" xmlns:xs="http://www.w3.org/2001/XMLSchema" xmlns:p="http://schemas.microsoft.com/office/2006/metadata/properties" xmlns:ns2="acce5a58-e1bd-4126-8af8-2782a8fdd034" targetNamespace="http://schemas.microsoft.com/office/2006/metadata/properties" ma:root="true" ma:fieldsID="07af80c5a7edf2f407eeb97c64ea4991" ns2:_="">
     <xsd:import namespace="acce5a58-e1bd-4126-8af8-2782a8fdd034"/>
@@ -3961,24 +3933,25 @@
 </ct:contentTypeSchema>
 </file>
 
-<file path=customXml/item2.xml><?xml version="1.0" encoding="utf-8"?>
-<?mso-contentType ?>
-<FormTemplates xmlns="http://schemas.microsoft.com/sharepoint/v3/contenttype/forms">
-  <Display>DocumentLibraryForm</Display>
-  <Edit>DocumentLibraryForm</Edit>
-  <New>DocumentLibraryForm</New>
-</FormTemplates>
+<file path=customXml/itemProps1.xml><?xml version="1.0" encoding="utf-8"?>
+<ds:datastoreItem xmlns:ds="http://schemas.openxmlformats.org/officeDocument/2006/customXml" ds:itemID="{DD2DD809-A86A-49B8-8766-13111E539183}">
+  <ds:schemaRefs>
+    <ds:schemaRef ds:uri="http://schemas.microsoft.com/office/2006/metadata/properties"/>
+    <ds:schemaRef ds:uri="http://schemas.microsoft.com/office/infopath/2007/PartnerControls"/>
+    <ds:schemaRef ds:uri="acce5a58-e1bd-4126-8af8-2782a8fdd034"/>
+  </ds:schemaRefs>
+</ds:datastoreItem>
 </file>
 
-<file path=customXml/item3.xml><?xml version="1.0" encoding="utf-8"?>
-<p:properties xmlns:p="http://schemas.microsoft.com/office/2006/metadata/properties" xmlns:xsi="http://www.w3.org/2001/XMLSchema-instance" xmlns:pc="http://schemas.microsoft.com/office/infopath/2007/PartnerControls">
-  <documentManagement>
-    <ReferenceId xmlns="acce5a58-e1bd-4126-8af8-2782a8fdd034" xsi:nil="true"/>
-  </documentManagement>
-</p:properties>
+<file path=customXml/itemProps2.xml><?xml version="1.0" encoding="utf-8"?>
+<ds:datastoreItem xmlns:ds="http://schemas.openxmlformats.org/officeDocument/2006/customXml" ds:itemID="{CE1AA614-3BCC-4768-A66F-B6209178E7B7}">
+  <ds:schemaRefs>
+    <ds:schemaRef ds:uri="http://schemas.microsoft.com/sharepoint/v3/contenttype/forms"/>
+  </ds:schemaRefs>
+</ds:datastoreItem>
 </file>
 
-<file path=customXml/itemProps1.xml><?xml version="1.0" encoding="utf-8"?>
+<file path=customXml/itemProps3.xml><?xml version="1.0" encoding="utf-8"?>
 <ds:datastoreItem xmlns:ds="http://schemas.openxmlformats.org/officeDocument/2006/customXml" ds:itemID="{B9610128-39EB-4C55-8A56-FDB128FBBDC1}">
   <ds:schemaRefs>
     <ds:schemaRef ds:uri="http://schemas.microsoft.com/office/2006/metadata/contentType"/>
@@ -3994,22 +3967,4 @@
     <ds:schemaRef ds:uri="http://schemas.microsoft.com/internal/obd"/>
   </ds:schemaRefs>
 </ds:datastoreItem>
-</file>
-
-<file path=customXml/itemProps2.xml><?xml version="1.0" encoding="utf-8"?>
-<ds:datastoreItem xmlns:ds="http://schemas.openxmlformats.org/officeDocument/2006/customXml" ds:itemID="{CE1AA614-3BCC-4768-A66F-B6209178E7B7}">
-  <ds:schemaRefs>
-    <ds:schemaRef ds:uri="http://schemas.microsoft.com/sharepoint/v3/contenttype/forms"/>
-  </ds:schemaRefs>
-</ds:datastoreItem>
-</file>
-
-<file path=customXml/itemProps3.xml><?xml version="1.0" encoding="utf-8"?>
-<ds:datastoreItem xmlns:ds="http://schemas.openxmlformats.org/officeDocument/2006/customXml" ds:itemID="{DD2DD809-A86A-49B8-8766-13111E539183}">
-  <ds:schemaRefs>
-    <ds:schemaRef ds:uri="http://schemas.microsoft.com/office/2006/metadata/properties"/>
-    <ds:schemaRef ds:uri="http://schemas.microsoft.com/office/infopath/2007/PartnerControls"/>
-    <ds:schemaRef ds:uri="acce5a58-e1bd-4126-8af8-2782a8fdd034"/>
-  </ds:schemaRefs>
-</ds:datastoreItem>
 </file>
</xml_diff>

<commit_message>
Modify values for Abstract factory
</commit_message>
<xml_diff>
--- a/Trabajo 1_solucion.docx
+++ b/Trabajo 1_solucion.docx
@@ -252,7 +252,21 @@
         <w:rPr>
           <w:rFonts w:ascii="Arial" w:hAnsi="Arial" w:cs="Arial"/>
         </w:rPr>
-        <w:t>: Usar object pool</w:t>
+        <w:t xml:space="preserve">: Usar </w:t>
+      </w:r>
+      <w:proofErr w:type="spellStart"/>
+      <w:r>
+        <w:rPr>
+          <w:rFonts w:ascii="Arial" w:hAnsi="Arial" w:cs="Arial"/>
+        </w:rPr>
+        <w:t>object</w:t>
+      </w:r>
+      <w:proofErr w:type="spellEnd"/>
+      <w:r>
+        <w:rPr>
+          <w:rFonts w:ascii="Arial" w:hAnsi="Arial" w:cs="Arial"/>
+        </w:rPr>
+        <w:t xml:space="preserve"> pool</w:t>
       </w:r>
     </w:p>
     <w:p>
@@ -283,14 +297,25 @@
         </w:rPr>
         <w:t xml:space="preserve"> </w:t>
       </w:r>
-      <w:r>
-        <w:rPr>
-          <w:rFonts w:ascii="Arial" w:hAnsi="Arial" w:cs="Arial"/>
-          <w:b/>
-          <w:bCs/>
-          <w:lang w:val="es-ES"/>
-        </w:rPr>
-        <w:t>object pool</w:t>
+      <w:proofErr w:type="spellStart"/>
+      <w:r>
+        <w:rPr>
+          <w:rFonts w:ascii="Arial" w:hAnsi="Arial" w:cs="Arial"/>
+          <w:b/>
+          <w:bCs/>
+          <w:lang w:val="es-ES"/>
+        </w:rPr>
+        <w:t>object</w:t>
+      </w:r>
+      <w:proofErr w:type="spellEnd"/>
+      <w:r>
+        <w:rPr>
+          <w:rFonts w:ascii="Arial" w:hAnsi="Arial" w:cs="Arial"/>
+          <w:b/>
+          <w:bCs/>
+          <w:lang w:val="es-ES"/>
+        </w:rPr>
+        <w:t xml:space="preserve"> pool</w:t>
       </w:r>
       <w:r>
         <w:rPr>
@@ -370,7 +395,23 @@
           <w:rFonts w:ascii="Arial" w:hAnsi="Arial" w:cs="Arial"/>
           <w:lang w:val="es-ES"/>
         </w:rPr>
-        <w:t xml:space="preserve">. Así mismo se pueden establecer limites en la cantidad de objetos a crear, lo que evitara desbordamiento de memoria. </w:t>
+        <w:t xml:space="preserve">. Así mismo se pueden establecer </w:t>
+      </w:r>
+      <w:proofErr w:type="spellStart"/>
+      <w:r>
+        <w:rPr>
+          <w:rFonts w:ascii="Arial" w:hAnsi="Arial" w:cs="Arial"/>
+          <w:lang w:val="es-ES"/>
+        </w:rPr>
+        <w:t>limites</w:t>
+      </w:r>
+      <w:proofErr w:type="spellEnd"/>
+      <w:r>
+        <w:rPr>
+          <w:rFonts w:ascii="Arial" w:hAnsi="Arial" w:cs="Arial"/>
+          <w:lang w:val="es-ES"/>
+        </w:rPr>
+        <w:t xml:space="preserve"> en la cantidad de objetos a crear, lo que evitara desbordamiento de memoria. </w:t>
       </w:r>
     </w:p>
     <w:p>
@@ -408,13 +449,29 @@
           <w:rFonts w:ascii="Arial" w:hAnsi="Arial" w:cs="Arial"/>
         </w:rPr>
       </w:pPr>
+      <w:proofErr w:type="spellStart"/>
       <w:r>
         <w:rPr>
           <w:rFonts w:ascii="Arial" w:hAnsi="Arial" w:cs="Arial"/>
         </w:rPr>
         <w:lastRenderedPageBreak/>
-        <w:t>Patron Factory Method</w:t>
-      </w:r>
+        <w:t>Patron</w:t>
+      </w:r>
+      <w:proofErr w:type="spellEnd"/>
+      <w:r>
+        <w:rPr>
+          <w:rFonts w:ascii="Arial" w:hAnsi="Arial" w:cs="Arial"/>
+        </w:rPr>
+        <w:t xml:space="preserve"> Factory </w:t>
+      </w:r>
+      <w:proofErr w:type="spellStart"/>
+      <w:r>
+        <w:rPr>
+          <w:rFonts w:ascii="Arial" w:hAnsi="Arial" w:cs="Arial"/>
+        </w:rPr>
+        <w:t>Method</w:t>
+      </w:r>
+      <w:proofErr w:type="spellEnd"/>
     </w:p>
     <w:p>
       <w:pPr>
@@ -451,8 +508,25 @@
           <w:rFonts w:ascii="Arial" w:hAnsi="Arial" w:cs="Arial"/>
           <w:lang w:val="es-ES"/>
         </w:rPr>
-        <w:t xml:space="preserve">La complejidad en la creación y gestión de múltiples tipos de dispositivos electrónicos en una tienda, cada uno con sus propias características, pero que comparten atributos comunes. Sin el uso del patron Factory, la lógica para instanciar cada dispositivo estaría dispersa en el código. Con sentencias </w:t>
-      </w:r>
+        <w:t xml:space="preserve">La complejidad en la creación y gestión de múltiples tipos de dispositivos electrónicos en una tienda, cada uno con sus propias características, pero que comparten atributos comunes. Sin el uso del </w:t>
+      </w:r>
+      <w:proofErr w:type="spellStart"/>
+      <w:r>
+        <w:rPr>
+          <w:rFonts w:ascii="Arial" w:hAnsi="Arial" w:cs="Arial"/>
+          <w:lang w:val="es-ES"/>
+        </w:rPr>
+        <w:t>patron</w:t>
+      </w:r>
+      <w:proofErr w:type="spellEnd"/>
+      <w:r>
+        <w:rPr>
+          <w:rFonts w:ascii="Arial" w:hAnsi="Arial" w:cs="Arial"/>
+          <w:lang w:val="es-ES"/>
+        </w:rPr>
+        <w:t xml:space="preserve"> Factory, la lógica para instanciar cada dispositivo estaría dispersa en el código. Con sentencias </w:t>
+      </w:r>
+      <w:proofErr w:type="spellStart"/>
       <w:r>
         <w:rPr>
           <w:rFonts w:ascii="Arial" w:hAnsi="Arial" w:cs="Arial"/>
@@ -462,6 +536,7 @@
         </w:rPr>
         <w:t>if</w:t>
       </w:r>
+      <w:proofErr w:type="spellEnd"/>
       <w:r>
         <w:rPr>
           <w:rFonts w:ascii="Arial" w:hAnsi="Arial" w:cs="Arial"/>
@@ -499,8 +574,19 @@
           <w:i/>
           <w:iCs/>
         </w:rPr>
-        <w:t>Factory Method</w:t>
-      </w:r>
+        <w:t xml:space="preserve">Factory </w:t>
+      </w:r>
+      <w:proofErr w:type="spellStart"/>
+      <w:r>
+        <w:rPr>
+          <w:b/>
+          <w:bCs/>
+          <w:i/>
+          <w:iCs/>
+        </w:rPr>
+        <w:t>Method</w:t>
+      </w:r>
+      <w:proofErr w:type="spellEnd"/>
     </w:p>
     <w:p>
       <w:pPr>
@@ -521,13 +607,37 @@
           <w:b/>
           <w:bCs/>
         </w:rPr>
-        <w:t>Factory Method</w:t>
-      </w:r>
-      <w:r>
-        <w:rPr>
-          <w:rFonts w:ascii="Arial" w:hAnsi="Arial" w:cs="Arial"/>
-        </w:rPr>
-        <w:t xml:space="preserve"> para, la gestión de la tienda de productos electrónicos que vende dispositivos como teléfonos móviles, computadoras y tabletas. Cada dispositivo tiene características específicas, pero comparten atributos comunes como nombre, precio y la capacidad de mostrar sus especificaciones. El patrón Factory encapsula la lógica de creación en una una fábrica que decide que objeto se va a instanciar. Esto mejora la extensión, la mantenibilidad y la organización del código de una manera sencilla. La adición de un nuevo dispositivo se traduce en la creación de una nueva subclase y la actualización de la fábrica, sin alterar el código principal de la aplicación. </w:t>
+        <w:t xml:space="preserve">Factory </w:t>
+      </w:r>
+      <w:proofErr w:type="spellStart"/>
+      <w:r>
+        <w:rPr>
+          <w:rFonts w:ascii="Arial" w:hAnsi="Arial" w:cs="Arial"/>
+          <w:b/>
+          <w:bCs/>
+        </w:rPr>
+        <w:t>Method</w:t>
+      </w:r>
+      <w:proofErr w:type="spellEnd"/>
+      <w:r>
+        <w:rPr>
+          <w:rFonts w:ascii="Arial" w:hAnsi="Arial" w:cs="Arial"/>
+        </w:rPr>
+        <w:t xml:space="preserve"> para, la gestión de la tienda de productos electrónicos que vende dispositivos como teléfonos móviles, computadoras y tabletas. Cada dispositivo tiene características específicas, pero comparten atributos comunes como nombre, precio y la capacidad de mostrar sus especificaciones. El patrón Factory encapsula la lógica de creación en una </w:t>
+      </w:r>
+      <w:proofErr w:type="spellStart"/>
+      <w:r>
+        <w:rPr>
+          <w:rFonts w:ascii="Arial" w:hAnsi="Arial" w:cs="Arial"/>
+        </w:rPr>
+        <w:t>una</w:t>
+      </w:r>
+      <w:proofErr w:type="spellEnd"/>
+      <w:r>
+        <w:rPr>
+          <w:rFonts w:ascii="Arial" w:hAnsi="Arial" w:cs="Arial"/>
+        </w:rPr>
+        <w:t xml:space="preserve"> fábrica que decide que objeto se va a instanciar. Esto mejora la extensión, la mantenibilidad y la organización del código de una manera sencilla. La adición de un nuevo dispositivo se traduce en la creación de una nueva subclase y la actualización de la fábrica, sin alterar el código principal de la aplicación. </w:t>
       </w:r>
     </w:p>
     <w:p>
@@ -561,8 +671,19 @@
           <w:bCs/>
           <w:lang w:val="es-ES"/>
         </w:rPr>
-        <w:t>Patrón Builder</w:t>
-      </w:r>
+        <w:t xml:space="preserve">Patrón </w:t>
+      </w:r>
+      <w:proofErr w:type="spellStart"/>
+      <w:r>
+        <w:rPr>
+          <w:rFonts w:ascii="Arial" w:hAnsi="Arial" w:cs="Arial"/>
+          <w:b/>
+          <w:bCs/>
+          <w:lang w:val="es-ES"/>
+        </w:rPr>
+        <w:t>Builder</w:t>
+      </w:r>
+      <w:proofErr w:type="spellEnd"/>
     </w:p>
     <w:p>
       <w:pPr>
@@ -661,6 +782,7 @@
         </w:rPr>
         <w:t xml:space="preserve">: Usar </w:t>
       </w:r>
+      <w:proofErr w:type="spellStart"/>
       <w:r>
         <w:rPr>
           <w:b/>
@@ -670,27 +792,76 @@
         </w:rPr>
         <w:t>Builder</w:t>
       </w:r>
-    </w:p>
-    <w:p>
-      <w:pPr>
-        <w:rPr>
-          <w:rFonts w:ascii="Arial" w:hAnsi="Arial" w:cs="Arial"/>
-          <w:lang w:val="es-ES"/>
-        </w:rPr>
-      </w:pPr>
-      <w:r>
-        <w:rPr>
-          <w:rFonts w:ascii="Arial" w:hAnsi="Arial" w:cs="Arial"/>
-          <w:lang w:val="es-ES"/>
-        </w:rPr>
-        <w:t xml:space="preserve">Con builder, </w:t>
-      </w:r>
-      <w:r>
-        <w:rPr>
-          <w:rFonts w:ascii="Arial" w:hAnsi="Arial" w:cs="Arial"/>
-          <w:lang w:val="es-ES"/>
-        </w:rPr>
-        <w:t>se separa la lógica para armar un dispositivo, ya sea una computadora o un teléfono. Así mismo es fácil cambiar la configuración de cada dispositivo, sin modificar el código principal ni crear múltiples constructores. También la existencia del DeviceDirector, hace que, en un futuro al añadir nuevos componentes, se debería actualizar el builder y el director sin necesidad de afectar el resto del sistema.</w:t>
+      <w:proofErr w:type="spellEnd"/>
+    </w:p>
+    <w:p>
+      <w:pPr>
+        <w:rPr>
+          <w:rFonts w:ascii="Arial" w:hAnsi="Arial" w:cs="Arial"/>
+          <w:lang w:val="es-ES"/>
+        </w:rPr>
+      </w:pPr>
+      <w:r>
+        <w:rPr>
+          <w:rFonts w:ascii="Arial" w:hAnsi="Arial" w:cs="Arial"/>
+          <w:lang w:val="es-ES"/>
+        </w:rPr>
+        <w:t xml:space="preserve">Con </w:t>
+      </w:r>
+      <w:proofErr w:type="spellStart"/>
+      <w:r>
+        <w:rPr>
+          <w:rFonts w:ascii="Arial" w:hAnsi="Arial" w:cs="Arial"/>
+          <w:lang w:val="es-ES"/>
+        </w:rPr>
+        <w:t>builder</w:t>
+      </w:r>
+      <w:proofErr w:type="spellEnd"/>
+      <w:r>
+        <w:rPr>
+          <w:rFonts w:ascii="Arial" w:hAnsi="Arial" w:cs="Arial"/>
+          <w:lang w:val="es-ES"/>
+        </w:rPr>
+        <w:t xml:space="preserve">, </w:t>
+      </w:r>
+      <w:r>
+        <w:rPr>
+          <w:rFonts w:ascii="Arial" w:hAnsi="Arial" w:cs="Arial"/>
+          <w:lang w:val="es-ES"/>
+        </w:rPr>
+        <w:t xml:space="preserve">se separa la lógica para armar un dispositivo, ya sea una computadora o un teléfono. Así mismo es fácil cambiar la configuración de cada dispositivo, sin modificar el código principal ni crear múltiples constructores. También la existencia del </w:t>
+      </w:r>
+      <w:proofErr w:type="spellStart"/>
+      <w:r>
+        <w:rPr>
+          <w:rFonts w:ascii="Arial" w:hAnsi="Arial" w:cs="Arial"/>
+          <w:lang w:val="es-ES"/>
+        </w:rPr>
+        <w:t>DeviceDirector</w:t>
+      </w:r>
+      <w:proofErr w:type="spellEnd"/>
+      <w:r>
+        <w:rPr>
+          <w:rFonts w:ascii="Arial" w:hAnsi="Arial" w:cs="Arial"/>
+          <w:lang w:val="es-ES"/>
+        </w:rPr>
+        <w:t xml:space="preserve">, hace que, en un futuro al añadir nuevos componentes, se debería actualizar el </w:t>
+      </w:r>
+      <w:proofErr w:type="spellStart"/>
+      <w:r>
+        <w:rPr>
+          <w:rFonts w:ascii="Arial" w:hAnsi="Arial" w:cs="Arial"/>
+          <w:lang w:val="es-ES"/>
+        </w:rPr>
+        <w:t>builder</w:t>
+      </w:r>
+      <w:proofErr w:type="spellEnd"/>
+      <w:r>
+        <w:rPr>
+          <w:rFonts w:ascii="Arial" w:hAnsi="Arial" w:cs="Arial"/>
+          <w:lang w:val="es-ES"/>
+        </w:rPr>
+        <w:t xml:space="preserve"> y el director sin necesidad de afectar el resto del sistema.</w:t>
       </w:r>
     </w:p>
     <w:p>
@@ -914,6 +1085,7 @@
           <w:lang w:val="en-US"/>
         </w:rPr>
       </w:pPr>
+      <w:proofErr w:type="spellStart"/>
       <w:r>
         <w:rPr>
           <w:rFonts w:ascii="Arial" w:hAnsi="Arial" w:cs="Arial"/>
@@ -921,7 +1093,17 @@
           <w:bCs/>
           <w:lang w:val="en-US"/>
         </w:rPr>
-        <w:t>Patrón Factory Method</w:t>
+        <w:t>Patrón</w:t>
+      </w:r>
+      <w:proofErr w:type="spellEnd"/>
+      <w:r>
+        <w:rPr>
+          <w:rFonts w:ascii="Arial" w:hAnsi="Arial" w:cs="Arial"/>
+          <w:b/>
+          <w:bCs/>
+          <w:lang w:val="en-US"/>
+        </w:rPr>
+        <w:t xml:space="preserve"> Factory Method</w:t>
       </w:r>
     </w:p>
     <w:p>
@@ -952,14 +1134,13 @@
           <w:rFonts w:ascii="Arial" w:hAnsi="Arial" w:cs="Arial"/>
           <w:b/>
           <w:bCs/>
-          <w:noProof/>
           <w:lang w:val="es-ES"/>
         </w:rPr>
         <w:drawing>
-          <wp:inline distT="0" distB="0" distL="0" distR="0" wp14:anchorId="2B72BF17" wp14:editId="0C550419">
-            <wp:extent cx="5102827" cy="4962525"/>
+          <wp:inline distT="0" distB="0" distL="0" distR="0" wp14:anchorId="357CFD47" wp14:editId="179B53F7">
+            <wp:extent cx="5612130" cy="5470525"/>
             <wp:effectExtent l="0" t="0" r="0" b="0"/>
-            <wp:docPr id="1029729636" name="Imagen 4" descr="Interfaz de usuario gráfica, Diagrama, Aplicación&#10;&#10;El contenido generado por IA puede ser incorrecto."/>
+            <wp:docPr id="1661399983" name="Imagen 2" descr="Interfaz de usuario gráfica, Diagrama, Aplicación&#10;&#10;El contenido generado por IA puede ser incorrecto."/>
             <wp:cNvGraphicFramePr>
               <a:graphicFrameLocks xmlns:a="http://schemas.openxmlformats.org/drawingml/2006/main" noChangeAspect="1"/>
             </wp:cNvGraphicFramePr>
@@ -967,7 +1148,7 @@
               <a:graphicData uri="http://schemas.openxmlformats.org/drawingml/2006/picture">
                 <pic:pic xmlns:pic="http://schemas.openxmlformats.org/drawingml/2006/picture">
                   <pic:nvPicPr>
-                    <pic:cNvPr id="1029729636" name="Imagen 4" descr="Interfaz de usuario gráfica, Diagrama, Aplicación&#10;&#10;El contenido generado por IA puede ser incorrecto."/>
+                    <pic:cNvPr id="1661399983" name="Imagen 2" descr="Interfaz de usuario gráfica, Diagrama, Aplicación&#10;&#10;El contenido generado por IA puede ser incorrecto."/>
                     <pic:cNvPicPr>
                       <a:picLocks noChangeAspect="1" noChangeArrowheads="1"/>
                     </pic:cNvPicPr>
@@ -988,7 +1169,7 @@
                   <pic:spPr bwMode="auto">
                     <a:xfrm>
                       <a:off x="0" y="0"/>
-                      <a:ext cx="5107669" cy="4967233"/>
+                      <a:ext cx="5612130" cy="5470525"/>
                     </a:xfrm>
                     <a:prstGeom prst="rect">
                       <a:avLst/>
@@ -1011,6 +1192,16 @@
           <w:rFonts w:ascii="Arial" w:hAnsi="Arial" w:cs="Arial"/>
           <w:b/>
           <w:bCs/>
+          <w:lang w:val="es-ES"/>
+        </w:rPr>
+      </w:pPr>
+    </w:p>
+    <w:p>
+      <w:pPr>
+        <w:rPr>
+          <w:rFonts w:ascii="Arial" w:hAnsi="Arial" w:cs="Arial"/>
+          <w:b/>
+          <w:bCs/>
         </w:rPr>
       </w:pPr>
     </w:p>
@@ -1027,13 +1218,41 @@
           <w:bCs/>
         </w:rPr>
       </w:pPr>
-      <w:r>
-        <w:rPr>
-          <w:rFonts w:ascii="Arial" w:hAnsi="Arial" w:cs="Arial"/>
-          <w:b/>
-          <w:bCs/>
-        </w:rPr>
-        <w:t>Patron Builder:</w:t>
+      <w:proofErr w:type="spellStart"/>
+      <w:r>
+        <w:rPr>
+          <w:rFonts w:ascii="Arial" w:hAnsi="Arial" w:cs="Arial"/>
+          <w:b/>
+          <w:bCs/>
+        </w:rPr>
+        <w:t>Patron</w:t>
+      </w:r>
+      <w:proofErr w:type="spellEnd"/>
+      <w:r>
+        <w:rPr>
+          <w:rFonts w:ascii="Arial" w:hAnsi="Arial" w:cs="Arial"/>
+          <w:b/>
+          <w:bCs/>
+        </w:rPr>
+        <w:t xml:space="preserve"> </w:t>
+      </w:r>
+      <w:proofErr w:type="spellStart"/>
+      <w:r>
+        <w:rPr>
+          <w:rFonts w:ascii="Arial" w:hAnsi="Arial" w:cs="Arial"/>
+          <w:b/>
+          <w:bCs/>
+        </w:rPr>
+        <w:t>Builder</w:t>
+      </w:r>
+      <w:proofErr w:type="spellEnd"/>
+      <w:r>
+        <w:rPr>
+          <w:rFonts w:ascii="Arial" w:hAnsi="Arial" w:cs="Arial"/>
+          <w:b/>
+          <w:bCs/>
+        </w:rPr>
+        <w:t>:</w:t>
       </w:r>
     </w:p>
     <w:p>
@@ -1216,8 +1435,121 @@
             <w:bCs/>
             <w:lang w:val="en-US"/>
           </w:rPr>
-          <w:t xml:space="preserve">Patron </w:t>
+          <w:t>Patron Object pool</w:t>
         </w:r>
+      </w:hyperlink>
+      <w:r>
+        <w:rPr>
+          <w:rFonts w:ascii="Arial" w:hAnsi="Arial" w:cs="Arial"/>
+          <w:b/>
+          <w:bCs/>
+          <w:lang w:val="en-US"/>
+        </w:rPr>
+        <w:t>&lt;Link&gt;</w:t>
+      </w:r>
+    </w:p>
+    <w:p>
+      <w:pPr>
+        <w:rPr>
+          <w:rFonts w:ascii="Arial" w:hAnsi="Arial" w:cs="Arial"/>
+        </w:rPr>
+      </w:pPr>
+      <w:r>
+        <w:rPr>
+          <w:rFonts w:ascii="Arial" w:hAnsi="Arial" w:cs="Arial"/>
+        </w:rPr>
+        <w:t>La clase principal es objectPoolExample.java.</w:t>
+      </w:r>
+    </w:p>
+    <w:p>
+      <w:pPr>
+        <w:rPr>
+          <w:rFonts w:ascii="Arial" w:hAnsi="Arial" w:cs="Arial"/>
+        </w:rPr>
+      </w:pPr>
+      <w:r>
+        <w:rPr>
+          <w:rFonts w:ascii="Arial" w:hAnsi="Arial" w:cs="Arial"/>
+        </w:rPr>
+        <w:t xml:space="preserve">Se deja claro que el </w:t>
+      </w:r>
+      <w:proofErr w:type="spellStart"/>
+      <w:r>
+        <w:rPr>
+          <w:rFonts w:ascii="Arial" w:hAnsi="Arial" w:cs="Arial"/>
+        </w:rPr>
+        <w:t>patron</w:t>
+      </w:r>
+      <w:proofErr w:type="spellEnd"/>
+      <w:r>
+        <w:rPr>
+          <w:rFonts w:ascii="Arial" w:hAnsi="Arial" w:cs="Arial"/>
+        </w:rPr>
+        <w:t xml:space="preserve"> ha sido usado invocando sus métodos desde la clase </w:t>
+      </w:r>
+      <w:proofErr w:type="spellStart"/>
+      <w:r>
+        <w:rPr>
+          <w:rFonts w:ascii="Arial" w:hAnsi="Arial" w:cs="Arial"/>
+        </w:rPr>
+        <w:t>main</w:t>
+      </w:r>
+      <w:proofErr w:type="spellEnd"/>
+      <w:r>
+        <w:rPr>
+          <w:rFonts w:ascii="Arial" w:hAnsi="Arial" w:cs="Arial"/>
+        </w:rPr>
+        <w:t xml:space="preserve">, solo para efectos de visualizar la correcta liberación de memoria y se entiende que el uso completo de la clase </w:t>
+      </w:r>
+      <w:proofErr w:type="spellStart"/>
+      <w:r>
+        <w:rPr>
+          <w:rFonts w:ascii="Arial" w:hAnsi="Arial" w:cs="Arial"/>
+        </w:rPr>
+        <w:t>Bullet</w:t>
+      </w:r>
+      <w:proofErr w:type="spellEnd"/>
+      <w:r>
+        <w:rPr>
+          <w:rFonts w:ascii="Arial" w:hAnsi="Arial" w:cs="Arial"/>
+        </w:rPr>
+        <w:t xml:space="preserve"> y su ciclo de vida, debe ser controlado directamente desde </w:t>
+      </w:r>
+      <w:proofErr w:type="spellStart"/>
+      <w:r>
+        <w:rPr>
+          <w:rFonts w:ascii="Arial" w:hAnsi="Arial" w:cs="Arial"/>
+        </w:rPr>
+        <w:t>BulletPool</w:t>
+      </w:r>
+      <w:proofErr w:type="spellEnd"/>
+    </w:p>
+    <w:p>
+      <w:pPr>
+        <w:pStyle w:val="Prrafodelista"/>
+        <w:rPr>
+          <w:rFonts w:ascii="Arial" w:hAnsi="Arial" w:cs="Arial"/>
+          <w:b/>
+          <w:bCs/>
+        </w:rPr>
+      </w:pPr>
+    </w:p>
+    <w:p>
+      <w:pPr>
+        <w:pStyle w:val="Prrafodelista"/>
+        <w:numPr>
+          <w:ilvl w:val="0"/>
+          <w:numId w:val="6"/>
+        </w:numPr>
+        <w:rPr>
+          <w:rFonts w:ascii="Arial" w:hAnsi="Arial" w:cs="Arial"/>
+          <w:b/>
+          <w:bCs/>
+          <w:lang w:val="en-US"/>
+        </w:rPr>
+      </w:pPr>
+      <w:hyperlink r:id="rId12" w:history="1">
+        <w:proofErr w:type="spellStart"/>
         <w:r>
           <w:rPr>
             <w:rStyle w:val="Hipervnculo"/>
@@ -1226,70 +1558,9 @@
             <w:bCs/>
             <w:lang w:val="en-US"/>
           </w:rPr>
-          <w:t>Object pool</w:t>
+          <w:t>Patrón</w:t>
         </w:r>
-      </w:hyperlink>
-      <w:r>
-        <w:rPr>
-          <w:rFonts w:ascii="Arial" w:hAnsi="Arial" w:cs="Arial"/>
-          <w:b/>
-          <w:bCs/>
-          <w:lang w:val="en-US"/>
-        </w:rPr>
-        <w:t>&lt;Link&gt;</w:t>
-      </w:r>
-    </w:p>
-    <w:p>
-      <w:pPr>
-        <w:rPr>
-          <w:rFonts w:ascii="Arial" w:hAnsi="Arial" w:cs="Arial"/>
-        </w:rPr>
-      </w:pPr>
-      <w:r>
-        <w:rPr>
-          <w:rFonts w:ascii="Arial" w:hAnsi="Arial" w:cs="Arial"/>
-        </w:rPr>
-        <w:t>La clase principal es objectPoolExample.java.</w:t>
-      </w:r>
-    </w:p>
-    <w:p>
-      <w:pPr>
-        <w:rPr>
-          <w:rFonts w:ascii="Arial" w:hAnsi="Arial" w:cs="Arial"/>
-        </w:rPr>
-      </w:pPr>
-      <w:r>
-        <w:rPr>
-          <w:rFonts w:ascii="Arial" w:hAnsi="Arial" w:cs="Arial"/>
-        </w:rPr>
-        <w:t>Se deja claro que el patron ha sido usado invocando sus métodos desde la clase main, solo para efectos de visualizar la correcta liberación de memoria y se entiende que el uso completo de la clase Bullet y su ciclo de vida, debe ser controlado directamente desde BulletPool</w:t>
-      </w:r>
-    </w:p>
-    <w:p>
-      <w:pPr>
-        <w:pStyle w:val="Prrafodelista"/>
-        <w:rPr>
-          <w:rFonts w:ascii="Arial" w:hAnsi="Arial" w:cs="Arial"/>
-          <w:b/>
-          <w:bCs/>
-        </w:rPr>
-      </w:pPr>
-    </w:p>
-    <w:p>
-      <w:pPr>
-        <w:pStyle w:val="Prrafodelista"/>
-        <w:numPr>
-          <w:ilvl w:val="0"/>
-          <w:numId w:val="6"/>
-        </w:numPr>
-        <w:rPr>
-          <w:rFonts w:ascii="Arial" w:hAnsi="Arial" w:cs="Arial"/>
-          <w:b/>
-          <w:bCs/>
-          <w:lang w:val="en-US"/>
-        </w:rPr>
-      </w:pPr>
-      <w:hyperlink r:id="rId12" w:history="1">
+        <w:proofErr w:type="spellEnd"/>
         <w:r>
           <w:rPr>
             <w:rStyle w:val="Hipervnculo"/>
@@ -1298,7 +1569,7 @@
             <w:bCs/>
             <w:lang w:val="en-US"/>
           </w:rPr>
-          <w:t>Patrón Factory Method</w:t>
+          <w:t xml:space="preserve"> Factory Method</w:t>
         </w:r>
       </w:hyperlink>
       <w:r>
@@ -1362,6 +1633,7 @@
         </w:rPr>
       </w:pPr>
       <w:hyperlink r:id="rId13" w:history="1">
+        <w:proofErr w:type="spellStart"/>
         <w:r>
           <w:rPr>
             <w:rStyle w:val="Hipervnculo"/>
@@ -1369,8 +1641,29 @@
             <w:b/>
             <w:bCs/>
           </w:rPr>
-          <w:t>Patron Builder</w:t>
+          <w:t>Patron</w:t>
         </w:r>
+        <w:proofErr w:type="spellEnd"/>
+        <w:r>
+          <w:rPr>
+            <w:rStyle w:val="Hipervnculo"/>
+            <w:rFonts w:ascii="Arial" w:hAnsi="Arial" w:cs="Arial"/>
+            <w:b/>
+            <w:bCs/>
+          </w:rPr>
+          <w:t xml:space="preserve"> </w:t>
+        </w:r>
+        <w:proofErr w:type="spellStart"/>
+        <w:r>
+          <w:rPr>
+            <w:rStyle w:val="Hipervnculo"/>
+            <w:rFonts w:ascii="Arial" w:hAnsi="Arial" w:cs="Arial"/>
+            <w:b/>
+            <w:bCs/>
+          </w:rPr>
+          <w:t>Builder</w:t>
+        </w:r>
+        <w:proofErr w:type="spellEnd"/>
         <w:r>
           <w:rPr>
             <w:rFonts w:ascii="Arial" w:hAnsi="Arial" w:cs="Arial"/>
@@ -1378,7 +1671,27 @@
             <w:bCs/>
             <w:lang w:val="en-US"/>
           </w:rPr>
-          <w:t>&lt;Link&gt;</w:t>
+          <w:t>&lt;</w:t>
+        </w:r>
+        <w:proofErr w:type="gramStart"/>
+        <w:r>
+          <w:rPr>
+            <w:rFonts w:ascii="Arial" w:hAnsi="Arial" w:cs="Arial"/>
+            <w:b/>
+            <w:bCs/>
+            <w:lang w:val="en-US"/>
+          </w:rPr>
+          <w:t>Link</w:t>
+        </w:r>
+        <w:proofErr w:type="gramEnd"/>
+        <w:r>
+          <w:rPr>
+            <w:rFonts w:ascii="Arial" w:hAnsi="Arial" w:cs="Arial"/>
+            <w:b/>
+            <w:bCs/>
+            <w:lang w:val="en-US"/>
+          </w:rPr>
+          <w:t>&gt;</w:t>
         </w:r>
         <w:r>
           <w:rPr>
@@ -1625,6 +1938,7 @@
       <w:r>
         <w:rPr>
           <w:rFonts w:ascii="Times New Roman" w:eastAsia="Times New Roman" w:hAnsi="Times New Roman" w:cs="Times New Roman"/>
+          <w:noProof/>
           <w:kern w:val="0"/>
           <w:sz w:val="24"/>
           <w:szCs w:val="24"/>
@@ -1825,8 +2139,18 @@
           <w:b/>
           <w:bCs/>
         </w:rPr>
-        <w:t>Factory Method</w:t>
-      </w:r>
+        <w:t xml:space="preserve">Factory </w:t>
+      </w:r>
+      <w:proofErr w:type="spellStart"/>
+      <w:r>
+        <w:rPr>
+          <w:rFonts w:ascii="Arial" w:hAnsi="Arial" w:cs="Arial"/>
+          <w:b/>
+          <w:bCs/>
+        </w:rPr>
+        <w:t>Method</w:t>
+      </w:r>
+      <w:proofErr w:type="spellEnd"/>
       <w:r>
         <w:rPr>
           <w:rFonts w:ascii="Arial" w:hAnsi="Arial" w:cs="Arial"/>
@@ -1872,6 +2196,7 @@
         </w:rPr>
         <w:t xml:space="preserve">El </w:t>
       </w:r>
+      <w:proofErr w:type="spellStart"/>
       <w:r>
         <w:rPr>
           <w:rFonts w:ascii="Arial" w:hAnsi="Arial" w:cs="Arial"/>
@@ -1881,6 +2206,7 @@
         </w:rPr>
         <w:t>Builder</w:t>
       </w:r>
+      <w:proofErr w:type="spellEnd"/>
       <w:r>
         <w:rPr>
           <w:rFonts w:ascii="Arial" w:hAnsi="Arial" w:cs="Arial"/>
@@ -1893,21 +2219,53 @@
           <w:rFonts w:ascii="Arial" w:hAnsi="Arial" w:cs="Arial"/>
           <w:lang w:val="es-ES"/>
         </w:rPr>
-        <w:t xml:space="preserve"> (con tablas, columnas, títulos…) y </w:t>
-      </w:r>
-      <w:r>
-        <w:rPr>
-          <w:rFonts w:ascii="Arial" w:hAnsi="Arial" w:cs="Arial"/>
-          <w:lang w:val="es-ES"/>
-        </w:rPr>
-        <w:t xml:space="preserve"> de manera flexible, sin exponer la complejidad de su construcción al cliente. En este caso, se utiliza para construir el documento PDF de manera modular y ordenada</w:t>
-      </w:r>
-      <w:r>
-        <w:rPr>
-          <w:rFonts w:ascii="Arial" w:hAnsi="Arial" w:cs="Arial"/>
-          <w:lang w:val="es-ES"/>
-        </w:rPr>
-        <w:t>. Sin que el cliente deba manejar directamente la lógica de construccion paso a paso.</w:t>
+        <w:t xml:space="preserve"> (con tablas, columnas, títulos…) </w:t>
+      </w:r>
+      <w:proofErr w:type="gramStart"/>
+      <w:r>
+        <w:rPr>
+          <w:rFonts w:ascii="Arial" w:hAnsi="Arial" w:cs="Arial"/>
+          <w:lang w:val="es-ES"/>
+        </w:rPr>
+        <w:t xml:space="preserve">y </w:t>
+      </w:r>
+      <w:r>
+        <w:rPr>
+          <w:rFonts w:ascii="Arial" w:hAnsi="Arial" w:cs="Arial"/>
+          <w:lang w:val="es-ES"/>
+        </w:rPr>
+        <w:t xml:space="preserve"> de</w:t>
+      </w:r>
+      <w:proofErr w:type="gramEnd"/>
+      <w:r>
+        <w:rPr>
+          <w:rFonts w:ascii="Arial" w:hAnsi="Arial" w:cs="Arial"/>
+          <w:lang w:val="es-ES"/>
+        </w:rPr>
+        <w:t xml:space="preserve"> manera flexible, sin exponer la complejidad de su construcción al cliente. En este caso, se utiliza para construir el documento PDF de manera modular y ordenada</w:t>
+      </w:r>
+      <w:r>
+        <w:rPr>
+          <w:rFonts w:ascii="Arial" w:hAnsi="Arial" w:cs="Arial"/>
+          <w:lang w:val="es-ES"/>
+        </w:rPr>
+        <w:t xml:space="preserve">. Sin que el cliente deba manejar directamente la lógica de </w:t>
+      </w:r>
+      <w:proofErr w:type="spellStart"/>
+      <w:r>
+        <w:rPr>
+          <w:rFonts w:ascii="Arial" w:hAnsi="Arial" w:cs="Arial"/>
+          <w:lang w:val="es-ES"/>
+        </w:rPr>
+        <w:t>construccion</w:t>
+      </w:r>
+      <w:proofErr w:type="spellEnd"/>
+      <w:r>
+        <w:rPr>
+          <w:rFonts w:ascii="Arial" w:hAnsi="Arial" w:cs="Arial"/>
+          <w:lang w:val="es-ES"/>
+        </w:rPr>
+        <w:t xml:space="preserve"> paso a paso.</w:t>
       </w:r>
     </w:p>
     <w:p>
@@ -1935,13 +2293,59 @@
           <w:b/>
           <w:bCs/>
         </w:rPr>
-        <w:t xml:space="preserve">open/closed </w:t>
-      </w:r>
-      <w:r>
-        <w:rPr>
-          <w:rFonts w:ascii="Arial" w:hAnsi="Arial" w:cs="Arial"/>
-        </w:rPr>
-        <w:t>de SOLID, ya que, para añadir nuevos formatos o nuevas formas de construir un documento, se extiende el sistema con nuevas clases sin alterar las existes. Así mismo se cumple con principio de single responsability.</w:t>
+        <w:t>open/</w:t>
+      </w:r>
+      <w:proofErr w:type="spellStart"/>
+      <w:r>
+        <w:rPr>
+          <w:rFonts w:ascii="Arial" w:hAnsi="Arial" w:cs="Arial"/>
+          <w:b/>
+          <w:bCs/>
+        </w:rPr>
+        <w:t>closed</w:t>
+      </w:r>
+      <w:proofErr w:type="spellEnd"/>
+      <w:r>
+        <w:rPr>
+          <w:rFonts w:ascii="Arial" w:hAnsi="Arial" w:cs="Arial"/>
+          <w:b/>
+          <w:bCs/>
+        </w:rPr>
+        <w:t xml:space="preserve"> </w:t>
+      </w:r>
+      <w:r>
+        <w:rPr>
+          <w:rFonts w:ascii="Arial" w:hAnsi="Arial" w:cs="Arial"/>
+        </w:rPr>
+        <w:t xml:space="preserve">de SOLID, ya que, para añadir nuevos formatos o nuevas formas de construir un documento, se extiende el sistema con nuevas clases sin alterar las existes. Así mismo se cumple con principio de </w:t>
+      </w:r>
+      <w:proofErr w:type="gramStart"/>
+      <w:r>
+        <w:rPr>
+          <w:rFonts w:ascii="Arial" w:hAnsi="Arial" w:cs="Arial"/>
+        </w:rPr>
+        <w:t>single</w:t>
+      </w:r>
+      <w:proofErr w:type="gramEnd"/>
+      <w:r>
+        <w:rPr>
+          <w:rFonts w:ascii="Arial" w:hAnsi="Arial" w:cs="Arial"/>
+        </w:rPr>
+        <w:t xml:space="preserve"> </w:t>
+      </w:r>
+      <w:proofErr w:type="spellStart"/>
+      <w:r>
+        <w:rPr>
+          <w:rFonts w:ascii="Arial" w:hAnsi="Arial" w:cs="Arial"/>
+        </w:rPr>
+        <w:t>responsability</w:t>
+      </w:r>
+      <w:proofErr w:type="spellEnd"/>
+      <w:r>
+        <w:rPr>
+          <w:rFonts w:ascii="Arial" w:hAnsi="Arial" w:cs="Arial"/>
+        </w:rPr>
+        <w:t>.</w:t>
       </w:r>
     </w:p>
     <w:p>
@@ -2029,8 +2433,19 @@
           <w:bCs/>
           <w:lang w:val="es-ES"/>
         </w:rPr>
-        <w:t>Factory Method</w:t>
-      </w:r>
+        <w:t xml:space="preserve">Factory </w:t>
+      </w:r>
+      <w:proofErr w:type="spellStart"/>
+      <w:r>
+        <w:rPr>
+          <w:rFonts w:ascii="Arial" w:hAnsi="Arial" w:cs="Arial"/>
+          <w:b/>
+          <w:bCs/>
+          <w:lang w:val="es-ES"/>
+        </w:rPr>
+        <w:t>Method</w:t>
+      </w:r>
+      <w:proofErr w:type="spellEnd"/>
       <w:r>
         <w:rPr>
           <w:rFonts w:ascii="Arial" w:hAnsi="Arial" w:cs="Arial"/>
@@ -2038,6 +2453,7 @@
         </w:rPr>
         <w:t xml:space="preserve"> y </w:t>
       </w:r>
+      <w:proofErr w:type="spellStart"/>
       <w:r>
         <w:rPr>
           <w:rFonts w:ascii="Arial" w:hAnsi="Arial" w:cs="Arial"/>
@@ -2047,6 +2463,7 @@
         </w:rPr>
         <w:t>Builder</w:t>
       </w:r>
+      <w:proofErr w:type="spellEnd"/>
       <w:r>
         <w:rPr>
           <w:rFonts w:ascii="Arial" w:hAnsi="Arial" w:cs="Arial"/>
@@ -2112,7 +2529,21 @@
         <w:rPr>
           <w:rFonts w:ascii="Arial" w:hAnsi="Arial" w:cs="Arial"/>
         </w:rPr>
-        <w:t>&lt;Link&gt;</w:t>
+        <w:t>&lt;</w:t>
+      </w:r>
+      <w:proofErr w:type="gramStart"/>
+      <w:r>
+        <w:rPr>
+          <w:rFonts w:ascii="Arial" w:hAnsi="Arial" w:cs="Arial"/>
+        </w:rPr>
+        <w:t>Link</w:t>
+      </w:r>
+      <w:proofErr w:type="gramEnd"/>
+      <w:r>
+        <w:rPr>
+          <w:rFonts w:ascii="Arial" w:hAnsi="Arial" w:cs="Arial"/>
+        </w:rPr>
+        <w:t>&gt;</w:t>
       </w:r>
     </w:p>
     <w:p>
@@ -2163,7 +2594,49 @@
         <w:rPr>
           <w:rFonts w:ascii="Arial" w:hAnsi="Arial" w:cs="Arial"/>
         </w:rPr>
-        <w:t>El trabajo deberá ser enviado a través de Teams, pueden usar repositorios como github, gitlab o Azure Repos para el código, en el documento deberá aparecer el enlace al repositorio, el repositorio deberá ser público. El trabajo será presentado en horario de clase.</w:t>
+        <w:t xml:space="preserve">El trabajo deberá ser enviado a través de </w:t>
+      </w:r>
+      <w:proofErr w:type="spellStart"/>
+      <w:r>
+        <w:rPr>
+          <w:rFonts w:ascii="Arial" w:hAnsi="Arial" w:cs="Arial"/>
+        </w:rPr>
+        <w:t>Teams</w:t>
+      </w:r>
+      <w:proofErr w:type="spellEnd"/>
+      <w:r>
+        <w:rPr>
+          <w:rFonts w:ascii="Arial" w:hAnsi="Arial" w:cs="Arial"/>
+        </w:rPr>
+        <w:t xml:space="preserve">, pueden usar repositorios como </w:t>
+      </w:r>
+      <w:proofErr w:type="spellStart"/>
+      <w:r>
+        <w:rPr>
+          <w:rFonts w:ascii="Arial" w:hAnsi="Arial" w:cs="Arial"/>
+        </w:rPr>
+        <w:t>github</w:t>
+      </w:r>
+      <w:proofErr w:type="spellEnd"/>
+      <w:r>
+        <w:rPr>
+          <w:rFonts w:ascii="Arial" w:hAnsi="Arial" w:cs="Arial"/>
+        </w:rPr>
+        <w:t xml:space="preserve">, </w:t>
+      </w:r>
+      <w:proofErr w:type="spellStart"/>
+      <w:r>
+        <w:rPr>
+          <w:rFonts w:ascii="Arial" w:hAnsi="Arial" w:cs="Arial"/>
+        </w:rPr>
+        <w:t>gitlab</w:t>
+      </w:r>
+      <w:proofErr w:type="spellEnd"/>
+      <w:r>
+        <w:rPr>
+          <w:rFonts w:ascii="Arial" w:hAnsi="Arial" w:cs="Arial"/>
+        </w:rPr>
+        <w:t xml:space="preserve"> o Azure Repos para el código, en el documento deberá aparecer el enlace al repositorio, el repositorio deberá ser público. El trabajo será presentado en horario de clase.</w:t>
       </w:r>
     </w:p>
     <w:p>
@@ -3704,20 +4177,20 @@
 </file>
 
 <file path=customXml/item1.xml><?xml version="1.0" encoding="utf-8"?>
+<p:properties xmlns:p="http://schemas.microsoft.com/office/2006/metadata/properties" xmlns:xsi="http://www.w3.org/2001/XMLSchema-instance" xmlns:pc="http://schemas.microsoft.com/office/infopath/2007/PartnerControls">
+  <documentManagement>
+    <ReferenceId xmlns="acce5a58-e1bd-4126-8af8-2782a8fdd034" xsi:nil="true"/>
+  </documentManagement>
+</p:properties>
+</file>
+
+<file path=customXml/item2.xml><?xml version="1.0" encoding="utf-8"?>
 <?mso-contentType ?>
 <FormTemplates xmlns="http://schemas.microsoft.com/sharepoint/v3/contenttype/forms">
   <Display>DocumentLibraryForm</Display>
   <Edit>DocumentLibraryForm</Edit>
   <New>DocumentLibraryForm</New>
 </FormTemplates>
-</file>
-
-<file path=customXml/item2.xml><?xml version="1.0" encoding="utf-8"?>
-<p:properties xmlns:p="http://schemas.microsoft.com/office/2006/metadata/properties" xmlns:xsi="http://www.w3.org/2001/XMLSchema-instance" xmlns:pc="http://schemas.microsoft.com/office/infopath/2007/PartnerControls">
-  <documentManagement>
-    <ReferenceId xmlns="acce5a58-e1bd-4126-8af8-2782a8fdd034" xsi:nil="true"/>
-  </documentManagement>
-</p:properties>
 </file>
 
 <file path=customXml/item3.xml><?xml version="1.0" encoding="utf-8"?>
@@ -3847,19 +4320,19 @@
 </file>
 
 <file path=customXml/itemProps1.xml><?xml version="1.0" encoding="utf-8"?>
-<ds:datastoreItem xmlns:ds="http://schemas.openxmlformats.org/officeDocument/2006/customXml" ds:itemID="{CE1AA614-3BCC-4768-A66F-B6209178E7B7}">
+<ds:datastoreItem xmlns:ds="http://schemas.openxmlformats.org/officeDocument/2006/customXml" ds:itemID="{DD2DD809-A86A-49B8-8766-13111E539183}">
   <ds:schemaRefs>
-    <ds:schemaRef ds:uri="http://schemas.microsoft.com/sharepoint/v3/contenttype/forms"/>
+    <ds:schemaRef ds:uri="http://schemas.microsoft.com/office/2006/metadata/properties"/>
+    <ds:schemaRef ds:uri="http://schemas.microsoft.com/office/infopath/2007/PartnerControls"/>
+    <ds:schemaRef ds:uri="acce5a58-e1bd-4126-8af8-2782a8fdd034"/>
   </ds:schemaRefs>
 </ds:datastoreItem>
 </file>
 
 <file path=customXml/itemProps2.xml><?xml version="1.0" encoding="utf-8"?>
-<ds:datastoreItem xmlns:ds="http://schemas.openxmlformats.org/officeDocument/2006/customXml" ds:itemID="{DD2DD809-A86A-49B8-8766-13111E539183}">
+<ds:datastoreItem xmlns:ds="http://schemas.openxmlformats.org/officeDocument/2006/customXml" ds:itemID="{CE1AA614-3BCC-4768-A66F-B6209178E7B7}">
   <ds:schemaRefs>
-    <ds:schemaRef ds:uri="http://schemas.microsoft.com/office/2006/metadata/properties"/>
-    <ds:schemaRef ds:uri="http://schemas.microsoft.com/office/infopath/2007/PartnerControls"/>
-    <ds:schemaRef ds:uri="acce5a58-e1bd-4126-8af8-2782a8fdd034"/>
+    <ds:schemaRef ds:uri="http://schemas.microsoft.com/sharepoint/v3/contenttype/forms"/>
   </ds:schemaRefs>
 </ds:datastoreItem>
 </file>

</xml_diff>